<commit_message>
update cicd3-3-labs.docx to new version
</commit_message>
<xml_diff>
--- a/cicd3-3-labs.docx
+++ b/cicd3-3-labs.docx
@@ -1,6 +1,6 @@
 
 <file path=word/document.xml><?xml version="1.0" encoding="utf-8"?>
-<w:document xmlns:wpc="http://schemas.microsoft.com/office/word/2010/wordprocessingCanvas" xmlns:cx="http://schemas.microsoft.com/office/drawing/2014/chartex" xmlns:cx1="http://schemas.microsoft.com/office/drawing/2015/9/8/chartex" xmlns:cx2="http://schemas.microsoft.com/office/drawing/2015/10/21/chartex" xmlns:cx3="http://schemas.microsoft.com/office/drawing/2016/5/9/chartex" xmlns:cx4="http://schemas.microsoft.com/office/drawing/2016/5/10/chartex" xmlns:cx5="http://schemas.microsoft.com/office/drawing/2016/5/11/chartex" xmlns:cx6="http://schemas.microsoft.com/office/drawing/2016/5/12/chartex" xmlns:cx7="http://schemas.microsoft.com/office/drawing/2016/5/13/chartex" xmlns:cx8="http://schemas.microsoft.com/office/drawing/2016/5/14/chartex" xmlns:mc="http://schemas.openxmlformats.org/markup-compatibility/2006" xmlns:aink="http://schemas.microsoft.com/office/drawing/2016/ink" xmlns:am3d="http://schemas.microsoft.com/office/drawing/2017/model3d" xmlns:o="urn:schemas-microsoft-com:office:office" xmlns:oel="http://schemas.microsoft.com/office/2019/extlst" xmlns:r="http://schemas.openxmlformats.org/officeDocument/2006/relationships" xmlns:m="http://schemas.openxmlformats.org/officeDocument/2006/math" xmlns:v="urn:schemas-microsoft-com:vml" xmlns:wp14="http://schemas.microsoft.com/office/word/2010/wordprocessingDrawing" xmlns:wp="http://schemas.openxmlformats.org/drawingml/2006/wordprocessingDrawing" xmlns:w10="urn:schemas-microsoft-com:office:word" xmlns:w="http://schemas.openxmlformats.org/wordprocessingml/2006/main" xmlns:w14="http://schemas.microsoft.com/office/word/2010/wordml" xmlns:w15="http://schemas.microsoft.com/office/word/2012/wordml" xmlns:w16cex="http://schemas.microsoft.com/office/word/2018/wordml/cex" xmlns:w16cid="http://schemas.microsoft.com/office/word/2016/wordml/cid" xmlns:w16="http://schemas.microsoft.com/office/word/2018/wordml" xmlns:w16du="http://schemas.microsoft.com/office/word/2023/wordml/word16du" xmlns:w16sdtdh="http://schemas.microsoft.com/office/word/2020/wordml/sdtdatahash" xmlns:w16se="http://schemas.microsoft.com/office/word/2015/wordml/symex" xmlns:wpg="http://schemas.microsoft.com/office/word/2010/wordprocessingGroup" xmlns:wpi="http://schemas.microsoft.com/office/word/2010/wordprocessingInk" xmlns:wne="http://schemas.microsoft.com/office/word/2006/wordml" xmlns:wps="http://schemas.microsoft.com/office/word/2010/wordprocessingShape" mc:Ignorable="w14 w15 w16se w16cid w16 w16cex w16sdtdh wp14">
+<w:document xmlns:wpc="http://schemas.microsoft.com/office/word/2010/wordprocessingCanvas" xmlns:cx="http://schemas.microsoft.com/office/drawing/2014/chartex" xmlns:cx1="http://schemas.microsoft.com/office/drawing/2015/9/8/chartex" xmlns:cx2="http://schemas.microsoft.com/office/drawing/2015/10/21/chartex" xmlns:cx3="http://schemas.microsoft.com/office/drawing/2016/5/9/chartex" xmlns:cx4="http://schemas.microsoft.com/office/drawing/2016/5/10/chartex" xmlns:cx5="http://schemas.microsoft.com/office/drawing/2016/5/11/chartex" xmlns:cx6="http://schemas.microsoft.com/office/drawing/2016/5/12/chartex" xmlns:cx7="http://schemas.microsoft.com/office/drawing/2016/5/13/chartex" xmlns:cx8="http://schemas.microsoft.com/office/drawing/2016/5/14/chartex" xmlns:mc="http://schemas.openxmlformats.org/markup-compatibility/2006" xmlns:aink="http://schemas.microsoft.com/office/drawing/2016/ink" xmlns:am3d="http://schemas.microsoft.com/office/drawing/2017/model3d" xmlns:o="urn:schemas-microsoft-com:office:office" xmlns:oel="http://schemas.microsoft.com/office/2019/extlst" xmlns:r="http://schemas.openxmlformats.org/officeDocument/2006/relationships" xmlns:m="http://schemas.openxmlformats.org/officeDocument/2006/math" xmlns:v="urn:schemas-microsoft-com:vml" xmlns:wp14="http://schemas.microsoft.com/office/word/2010/wordprocessingDrawing" xmlns:wp="http://schemas.openxmlformats.org/drawingml/2006/wordprocessingDrawing" xmlns:w10="urn:schemas-microsoft-com:office:word" xmlns:w="http://schemas.openxmlformats.org/wordprocessingml/2006/main" xmlns:w14="http://schemas.microsoft.com/office/word/2010/wordml" xmlns:w15="http://schemas.microsoft.com/office/word/2012/wordml" xmlns:w16cex="http://schemas.microsoft.com/office/word/2018/wordml/cex" xmlns:w16cid="http://schemas.microsoft.com/office/word/2016/wordml/cid" xmlns:w16="http://schemas.microsoft.com/office/word/2018/wordml" xmlns:w16sdtdh="http://schemas.microsoft.com/office/word/2020/wordml/sdtdatahash" xmlns:w16se="http://schemas.microsoft.com/office/word/2015/wordml/symex" xmlns:wpg="http://schemas.microsoft.com/office/word/2010/wordprocessingGroup" xmlns:wpi="http://schemas.microsoft.com/office/word/2010/wordprocessingInk" xmlns:wne="http://schemas.microsoft.com/office/word/2006/wordml" xmlns:wps="http://schemas.microsoft.com/office/word/2010/wordprocessingShape" mc:Ignorable="w14 w15 w16se w16cid w16 w16cex w16sdtdh wp14">
   <w:body>
     <w:p>
       <w:pPr>
@@ -93,7 +93,7 @@
           <w:bCs/>
           <w:kern w:val="36"/>
         </w:rPr>
-        <w:t>2.0</w:t>
+        <w:t>2.</w:t>
       </w:r>
       <w:r>
         <w:rPr>
@@ -102,6 +102,15 @@
           <w:bCs/>
           <w:kern w:val="36"/>
         </w:rPr>
+        <w:t>2</w:t>
+      </w:r>
+      <w:r>
+        <w:rPr>
+          <w:rFonts w:eastAsia="Times New Roman" w:cs="Times New Roman"/>
+          <w:b/>
+          <w:bCs/>
+          <w:kern w:val="36"/>
+        </w:rPr>
         <w:t xml:space="preserve"> </w:t>
       </w:r>
       <w:r>
@@ -129,7 +138,7 @@
           <w:bCs/>
           <w:kern w:val="36"/>
         </w:rPr>
-        <w:t>0</w:t>
+        <w:t>10</w:t>
       </w:r>
       <w:r>
         <w:rPr>
@@ -138,7 +147,7 @@
           <w:bCs/>
           <w:kern w:val="36"/>
         </w:rPr>
-        <w:t>5</w:t>
+        <w:t>/</w:t>
       </w:r>
       <w:r>
         <w:rPr>
@@ -147,6 +156,15 @@
           <w:bCs/>
           <w:kern w:val="36"/>
         </w:rPr>
+        <w:t>27</w:t>
+      </w:r>
+      <w:r>
+        <w:rPr>
+          <w:rFonts w:eastAsia="Times New Roman" w:cs="Times New Roman"/>
+          <w:b/>
+          <w:bCs/>
+          <w:kern w:val="36"/>
+        </w:rPr>
         <w:t>/</w:t>
       </w:r>
       <w:r>
@@ -156,7 +174,7 @@
           <w:bCs/>
           <w:kern w:val="36"/>
         </w:rPr>
-        <w:t>0</w:t>
+        <w:t>2</w:t>
       </w:r>
       <w:r>
         <w:rPr>
@@ -165,33 +183,6 @@
           <w:bCs/>
           <w:kern w:val="36"/>
         </w:rPr>
-        <w:t>9</w:t>
-      </w:r>
-      <w:r>
-        <w:rPr>
-          <w:rFonts w:eastAsia="Times New Roman" w:cs="Times New Roman"/>
-          <w:b/>
-          <w:bCs/>
-          <w:kern w:val="36"/>
-        </w:rPr>
-        <w:t>/</w:t>
-      </w:r>
-      <w:r>
-        <w:rPr>
-          <w:rFonts w:eastAsia="Times New Roman" w:cs="Times New Roman"/>
-          <w:b/>
-          <w:bCs/>
-          <w:kern w:val="36"/>
-        </w:rPr>
-        <w:t>2</w:t>
-      </w:r>
-      <w:r>
-        <w:rPr>
-          <w:rFonts w:eastAsia="Times New Roman" w:cs="Times New Roman"/>
-          <w:b/>
-          <w:bCs/>
-          <w:kern w:val="36"/>
-        </w:rPr>
         <w:t>3</w:t>
       </w:r>
     </w:p>
@@ -232,58 +223,6 @@
         <w:jc w:val="center"/>
         <w:rPr>
           <w:bCs/>
-          <w:color w:val="FF0000"/>
-        </w:rPr>
-      </w:pPr>
-    </w:p>
-    <w:p>
-      <w:pPr>
-        <w:ind w:left="720" w:hanging="360"/>
-        <w:rPr>
-          <w:rFonts w:cstheme="minorHAnsi"/>
-          <w:b/>
-          <w:color w:val="FF0000"/>
-        </w:rPr>
-      </w:pPr>
-      <w:r>
-        <w:rPr>
-          <w:rFonts w:cstheme="minorHAnsi"/>
-          <w:b/>
-          <w:color w:val="FF0000"/>
-        </w:rPr>
-        <w:t xml:space="preserve">Before you start: Make sure you did the "homework" from last week to setup your token and </w:t>
-      </w:r>
-      <w:r>
-        <w:rPr>
-          <w:rFonts w:cstheme="minorHAnsi"/>
-          <w:b/>
-          <w:color w:val="FF0000"/>
-        </w:rPr>
-        <w:t>secret.</w:t>
-      </w:r>
-    </w:p>
-    <w:p>
-      <w:pPr>
-        <w:rPr>
-          <w:rFonts w:cstheme="minorHAnsi"/>
-          <w:b/>
-          <w:color w:val="FF0000"/>
-        </w:rPr>
-      </w:pPr>
-      <w:r>
-        <w:rPr>
-          <w:rFonts w:cstheme="minorHAnsi"/>
-          <w:b/>
-          <w:color w:val="FF0000"/>
-        </w:rPr>
-        <w:t xml:space="preserve">        You will need the classic Personal Access Token created and stored in a secret named PIPELINE_USE.</w:t>
-      </w:r>
-    </w:p>
-    <w:p>
-      <w:pPr>
-        <w:rPr>
-          <w:rFonts w:cstheme="minorHAnsi"/>
-          <w:b/>
           <w:color w:val="FF0000"/>
         </w:rPr>
       </w:pPr>
@@ -397,17 +336,8 @@
           <w:rFonts w:cstheme="minorHAnsi"/>
           <w:b/>
         </w:rPr>
-        <w:t xml:space="preserve">Working with fast feedback and automatically reporting </w:t>
-      </w:r>
-      <w:proofErr w:type="gramStart"/>
-      <w:r>
-        <w:rPr>
-          <w:rFonts w:cstheme="minorHAnsi"/>
-          <w:b/>
-        </w:rPr>
-        <w:t>issues</w:t>
-      </w:r>
-      <w:proofErr w:type="gramEnd"/>
+        <w:t>Working with fast feedback and automatically reporting issues</w:t>
+      </w:r>
     </w:p>
     <w:p>
       <w:pPr>
@@ -1147,6 +1077,7 @@
         <w:rPr>
           <w:rFonts w:cstheme="minorHAnsi"/>
           <w:bCs/>
+          <w:noProof/>
           <w:sz w:val="24"/>
           <w:szCs w:val="24"/>
         </w:rPr>
@@ -1239,6 +1170,7 @@
         <w:rPr>
           <w:rFonts w:cstheme="minorHAnsi"/>
           <w:bCs/>
+          <w:noProof/>
           <w:sz w:val="24"/>
           <w:szCs w:val="24"/>
         </w:rPr>
@@ -1307,7 +1239,27 @@
           <w:sz w:val="24"/>
           <w:szCs w:val="24"/>
         </w:rPr>
-        <w:t xml:space="preserve">Go back to the Actions tab.   You'll see a new workflow execution due to the rename.  Also, in the Workflows section on the left, you should now see a new workflow titled "create-failure-issue".   Click on that.  Since it has a </w:t>
+        <w:t xml:space="preserve">(Ignore if you get a 404 error.) </w:t>
+      </w:r>
+      <w:proofErr w:type="spellStart"/>
+      <w:r>
+        <w:rPr>
+          <w:rFonts w:cstheme="minorHAnsi"/>
+          <w:bCs/>
+          <w:sz w:val="24"/>
+          <w:szCs w:val="24"/>
+        </w:rPr>
+        <w:t>Go</w:t>
+      </w:r>
+      <w:proofErr w:type="spellEnd"/>
+      <w:r>
+        <w:rPr>
+          <w:rFonts w:cstheme="minorHAnsi"/>
+          <w:bCs/>
+          <w:sz w:val="24"/>
+          <w:szCs w:val="24"/>
+        </w:rPr>
+        <w:t xml:space="preserve"> back to the Actions tab.   You'll see a new workflow execution due to the rename.  Also, in the Workflows section on the left, you should now see a new workflow titled "create-failure-issue".   Click on that.  Since it has a </w:t>
       </w:r>
       <w:proofErr w:type="spellStart"/>
       <w:r>
@@ -1676,16 +1628,16 @@
         <w:rPr>
           <w:rFonts w:ascii="Consolas" w:hAnsi="Consolas" w:cs="Consolas"/>
         </w:rPr>
-        <w:t xml:space="preserve">      issues: </w:t>
-      </w:r>
-      <w:proofErr w:type="gramStart"/>
-      <w:r>
+        <w:t xml:space="preserve">      issues: write</w:t>
+      </w:r>
+    </w:p>
+    <w:p>
+      <w:pPr>
+        <w:pStyle w:val="HTMLPreformatted"/>
         <w:rPr>
           <w:rFonts w:ascii="Consolas" w:hAnsi="Consolas" w:cs="Consolas"/>
         </w:rPr>
-        <w:t>write</w:t>
-      </w:r>
-      <w:proofErr w:type="gramEnd"/>
+      </w:pPr>
     </w:p>
     <w:p>
       <w:pPr>
@@ -1694,6 +1646,12 @@
           <w:rFonts w:ascii="Consolas" w:hAnsi="Consolas" w:cs="Consolas"/>
         </w:rPr>
       </w:pPr>
+      <w:r>
+        <w:rPr>
+          <w:rFonts w:ascii="Consolas" w:hAnsi="Consolas" w:cs="Consolas"/>
+        </w:rPr>
+        <w:t xml:space="preserve">    if: always() &amp;&amp; failure() </w:t>
+      </w:r>
     </w:p>
     <w:p>
       <w:pPr>
@@ -1706,7 +1664,35 @@
         <w:rPr>
           <w:rFonts w:ascii="Consolas" w:hAnsi="Consolas" w:cs="Consolas"/>
         </w:rPr>
-        <w:t xml:space="preserve">    if: always() &amp;&amp; failure() </w:t>
+        <w:t xml:space="preserve">    uses: ./.</w:t>
+      </w:r>
+      <w:proofErr w:type="spellStart"/>
+      <w:r>
+        <w:rPr>
+          <w:rFonts w:ascii="Consolas" w:hAnsi="Consolas" w:cs="Consolas"/>
+        </w:rPr>
+        <w:t>github</w:t>
+      </w:r>
+      <w:proofErr w:type="spellEnd"/>
+      <w:r>
+        <w:rPr>
+          <w:rFonts w:ascii="Consolas" w:hAnsi="Consolas" w:cs="Consolas"/>
+        </w:rPr>
+        <w:t>/workflows/create-failure-</w:t>
+      </w:r>
+      <w:proofErr w:type="spellStart"/>
+      <w:r>
+        <w:rPr>
+          <w:rFonts w:ascii="Consolas" w:hAnsi="Consolas" w:cs="Consolas"/>
+        </w:rPr>
+        <w:t>issue.yml</w:t>
+      </w:r>
+      <w:proofErr w:type="spellEnd"/>
+      <w:r>
+        <w:rPr>
+          <w:rFonts w:ascii="Consolas" w:hAnsi="Consolas" w:cs="Consolas"/>
+        </w:rPr>
+        <w:t xml:space="preserve"> </w:t>
       </w:r>
     </w:p>
     <w:p>
@@ -1720,123 +1706,163 @@
         <w:rPr>
           <w:rFonts w:ascii="Consolas" w:hAnsi="Consolas" w:cs="Consolas"/>
         </w:rPr>
-        <w:t xml:space="preserve">    uses: </w:t>
-      </w:r>
-      <w:proofErr w:type="gramStart"/>
-      <w:r>
+        <w:t xml:space="preserve">    with:</w:t>
+      </w:r>
+    </w:p>
+    <w:p>
+      <w:pPr>
+        <w:pStyle w:val="HTMLPreformatted"/>
         <w:rPr>
           <w:rFonts w:ascii="Consolas" w:hAnsi="Consolas" w:cs="Consolas"/>
         </w:rPr>
-        <w:t>./.</w:t>
+      </w:pPr>
+      <w:r>
+        <w:rPr>
+          <w:rFonts w:ascii="Consolas" w:hAnsi="Consolas" w:cs="Consolas"/>
+        </w:rPr>
+        <w:t xml:space="preserve">      title: "Automated workflow failure issue for commit ${{ </w:t>
       </w:r>
       <w:proofErr w:type="spellStart"/>
       <w:r>
         <w:rPr>
           <w:rFonts w:ascii="Consolas" w:hAnsi="Consolas" w:cs="Consolas"/>
         </w:rPr>
-        <w:t>github</w:t>
+        <w:t>github.sha</w:t>
       </w:r>
       <w:proofErr w:type="spellEnd"/>
       <w:r>
         <w:rPr>
           <w:rFonts w:ascii="Consolas" w:hAnsi="Consolas" w:cs="Consolas"/>
         </w:rPr>
-        <w:t>/workflows/create-failure-</w:t>
-      </w:r>
-      <w:proofErr w:type="spellStart"/>
-      <w:r>
-        <w:rPr>
-          <w:rFonts w:ascii="Consolas" w:hAnsi="Consolas" w:cs="Consolas"/>
-        </w:rPr>
-        <w:t>issue.yml</w:t>
-      </w:r>
-      <w:proofErr w:type="spellEnd"/>
-      <w:proofErr w:type="gramEnd"/>
-      <w:r>
-        <w:rPr>
-          <w:rFonts w:ascii="Consolas" w:hAnsi="Consolas" w:cs="Consolas"/>
-        </w:rPr>
-        <w:t xml:space="preserve"> </w:t>
+        <w:t xml:space="preserve"> }}"</w:t>
       </w:r>
     </w:p>
     <w:p>
       <w:pPr>
         <w:pStyle w:val="HTMLPreformatted"/>
-        <w:rPr>
-          <w:rFonts w:ascii="Consolas" w:hAnsi="Consolas" w:cs="Consolas"/>
-        </w:rPr>
-      </w:pPr>
-      <w:r>
-        <w:rPr>
-          <w:rFonts w:ascii="Consolas" w:hAnsi="Consolas" w:cs="Consolas"/>
-        </w:rPr>
-        <w:t xml:space="preserve">    with:</w:t>
-      </w:r>
-    </w:p>
-    <w:p>
-      <w:pPr>
-        <w:pStyle w:val="HTMLPreformatted"/>
-        <w:rPr>
-          <w:rFonts w:ascii="Consolas" w:hAnsi="Consolas" w:cs="Consolas"/>
-        </w:rPr>
-      </w:pPr>
-      <w:r>
-        <w:rPr>
-          <w:rFonts w:ascii="Consolas" w:hAnsi="Consolas" w:cs="Consolas"/>
-        </w:rPr>
-        <w:t xml:space="preserve">      title: "Automated workflow failure issue for commit ${{ </w:t>
-      </w:r>
-      <w:proofErr w:type="spellStart"/>
-      <w:r>
-        <w:rPr>
-          <w:rFonts w:ascii="Consolas" w:hAnsi="Consolas" w:cs="Consolas"/>
-        </w:rPr>
-        <w:t>github.sha</w:t>
-      </w:r>
-      <w:proofErr w:type="spellEnd"/>
-      <w:r>
-        <w:rPr>
-          <w:rFonts w:ascii="Consolas" w:hAnsi="Consolas" w:cs="Consolas"/>
-        </w:rPr>
-        <w:t xml:space="preserve"> }}"</w:t>
-      </w:r>
-    </w:p>
-    <w:p>
-      <w:pPr>
-        <w:pStyle w:val="HTMLPreformatted"/>
-        <w:rPr>
-          <w:rFonts w:ascii="Consolas" w:hAnsi="Consolas" w:cs="Consolas"/>
-        </w:rPr>
-      </w:pPr>
-      <w:r>
-        <w:rPr>
-          <w:rFonts w:ascii="Consolas" w:hAnsi="Consolas" w:cs="Consolas"/>
-        </w:rPr>
-        <w:t xml:space="preserve">      body: "This issue was automatically created by the GitHub Action workflow ** ${{ </w:t>
-      </w:r>
-      <w:proofErr w:type="spellStart"/>
-      <w:r>
-        <w:rPr>
-          <w:rFonts w:ascii="Consolas" w:hAnsi="Consolas" w:cs="Consolas"/>
-        </w:rPr>
-        <w:t>github.workflow</w:t>
-      </w:r>
-      <w:proofErr w:type="spellEnd"/>
-      <w:r>
-        <w:rPr>
-          <w:rFonts w:ascii="Consolas" w:hAnsi="Consolas" w:cs="Consolas"/>
-        </w:rPr>
-        <w:t xml:space="preserve"> }} **"</w:t>
-      </w:r>
-      <w:r>
         <w:rPr>
           <w:rFonts w:cstheme="minorHAnsi"/>
           <w:b/>
           <w:sz w:val="24"/>
           <w:szCs w:val="24"/>
         </w:rPr>
+      </w:pPr>
+      <w:r>
+        <w:rPr>
+          <w:rFonts w:ascii="Consolas" w:hAnsi="Consolas" w:cs="Consolas"/>
+        </w:rPr>
+        <w:lastRenderedPageBreak/>
+        <w:t xml:space="preserve">      body: "This issue was automatically created by the GitHub Action workflow ** ${{ </w:t>
+      </w:r>
+      <w:proofErr w:type="spellStart"/>
+      <w:r>
+        <w:rPr>
+          <w:rFonts w:ascii="Consolas" w:hAnsi="Consolas" w:cs="Consolas"/>
+        </w:rPr>
+        <w:t>github.workflow</w:t>
+      </w:r>
+      <w:proofErr w:type="spellEnd"/>
+      <w:r>
+        <w:rPr>
+          <w:rFonts w:ascii="Consolas" w:hAnsi="Consolas" w:cs="Consolas"/>
+        </w:rPr>
+        <w:t xml:space="preserve"> }} **"</w:t>
+      </w:r>
+      <w:r>
+        <w:rPr>
+          <w:rFonts w:cstheme="minorHAnsi"/>
+          <w:b/>
+          <w:sz w:val="24"/>
+          <w:szCs w:val="24"/>
+        </w:rPr>
         <w:t xml:space="preserve">  </w:t>
       </w:r>
+    </w:p>
+    <w:p>
+      <w:pPr>
+        <w:pStyle w:val="HTMLPreformatted"/>
+        <w:rPr>
+          <w:rFonts w:cstheme="minorHAnsi"/>
+          <w:b/>
+          <w:sz w:val="24"/>
+          <w:szCs w:val="24"/>
+        </w:rPr>
+      </w:pPr>
+    </w:p>
+    <w:p>
+      <w:pPr>
+        <w:pStyle w:val="HTMLPreformatted"/>
+        <w:rPr>
+          <w:rFonts w:cstheme="minorHAnsi"/>
+          <w:b/>
+          <w:sz w:val="24"/>
+          <w:szCs w:val="24"/>
+        </w:rPr>
+      </w:pPr>
+    </w:p>
+    <w:p>
+      <w:pPr>
+        <w:pStyle w:val="HTMLPreformatted"/>
+        <w:rPr>
+          <w:rFonts w:ascii="Consolas" w:hAnsi="Consolas" w:cs="Consolas"/>
+        </w:rPr>
+      </w:pPr>
+      <w:r>
+        <w:rPr>
+          <w:rFonts w:ascii="Consolas" w:hAnsi="Consolas" w:cs="Consolas"/>
+        </w:rPr>
+        <w:drawing>
+          <wp:inline distT="0" distB="0" distL="0" distR="0" wp14:anchorId="2245BDB1" wp14:editId="3AEBA25B">
+            <wp:extent cx="6858000" cy="6074410"/>
+            <wp:effectExtent l="0" t="0" r="0" b="0"/>
+            <wp:docPr id="2054421866" name="Picture 1" descr="A screenshot of a computer&#10;&#10;Description automatically generated"/>
+            <wp:cNvGraphicFramePr>
+              <a:graphicFrameLocks xmlns:a="http://schemas.openxmlformats.org/drawingml/2006/main" noChangeAspect="1"/>
+            </wp:cNvGraphicFramePr>
+            <a:graphic xmlns:a="http://schemas.openxmlformats.org/drawingml/2006/main">
+              <a:graphicData uri="http://schemas.openxmlformats.org/drawingml/2006/picture">
+                <pic:pic xmlns:pic="http://schemas.openxmlformats.org/drawingml/2006/picture">
+                  <pic:nvPicPr>
+                    <pic:cNvPr id="2054421866" name="Picture 1" descr="A screenshot of a computer&#10;&#10;Description automatically generated"/>
+                    <pic:cNvPicPr/>
+                  </pic:nvPicPr>
+                  <pic:blipFill>
+                    <a:blip r:embed="rId14"/>
+                    <a:stretch>
+                      <a:fillRect/>
+                    </a:stretch>
+                  </pic:blipFill>
+                  <pic:spPr>
+                    <a:xfrm>
+                      <a:off x="0" y="0"/>
+                      <a:ext cx="6858000" cy="6074410"/>
+                    </a:xfrm>
+                    <a:prstGeom prst="rect">
+                      <a:avLst/>
+                    </a:prstGeom>
+                  </pic:spPr>
+                </pic:pic>
+              </a:graphicData>
+            </a:graphic>
+          </wp:inline>
+        </w:drawing>
+      </w:r>
+    </w:p>
+    <w:p>
+      <w:pPr>
+        <w:pStyle w:val="HTMLPreformatted"/>
+        <w:rPr>
+          <w:rFonts w:ascii="Consolas" w:hAnsi="Consolas" w:cs="Consolas"/>
+        </w:rPr>
+      </w:pPr>
+    </w:p>
+    <w:p>
+      <w:pPr>
+        <w:pStyle w:val="HTMLPreformatted"/>
+        <w:rPr>
+          <w:rFonts w:ascii="Consolas" w:hAnsi="Consolas" w:cs="Consolas"/>
+        </w:rPr>
+      </w:pPr>
     </w:p>
     <w:p>
       <w:pPr>
@@ -1856,7 +1882,6 @@
           <w:sz w:val="24"/>
           <w:szCs w:val="24"/>
         </w:rPr>
-        <w:lastRenderedPageBreak/>
         <w:t xml:space="preserve">6. </w:t>
       </w:r>
       <w:r>
@@ -1963,6 +1988,7 @@
           <w:bCs/>
           <w:noProof/>
         </w:rPr>
+        <w:lastRenderedPageBreak/>
         <w:drawing>
           <wp:inline distT="0" distB="0" distL="0" distR="0" wp14:anchorId="2B5C4BD4" wp14:editId="61DFE0AC">
             <wp:extent cx="6659261" cy="2709333"/>
@@ -1979,7 +2005,7 @@
                     <pic:cNvPicPr/>
                   </pic:nvPicPr>
                   <pic:blipFill>
-                    <a:blip r:embed="rId14"/>
+                    <a:blip r:embed="rId15"/>
                     <a:stretch>
                       <a:fillRect/>
                     </a:stretch>
@@ -2044,6 +2070,7 @@
         <w:rPr>
           <w:rFonts w:cstheme="minorHAnsi"/>
           <w:bCs/>
+          <w:noProof/>
         </w:rPr>
         <w:drawing>
           <wp:inline distT="0" distB="0" distL="0" distR="0" wp14:anchorId="5188EE39" wp14:editId="1604D0AB">
@@ -2061,7 +2088,7 @@
                     <pic:cNvPicPr/>
                   </pic:nvPicPr>
                   <pic:blipFill>
-                    <a:blip r:embed="rId15"/>
+                    <a:blip r:embed="rId16"/>
                     <a:stretch>
                       <a:fillRect/>
                     </a:stretch>
@@ -2104,23 +2131,31 @@
           <w:rFonts w:cstheme="minorHAnsi"/>
           <w:bCs/>
         </w:rPr>
+        <w:t>8.   And you can see the run of the reusable workflow if you select the "create-issue-on-failure" job</w:t>
+      </w:r>
+      <w:r>
+        <w:rPr>
+          <w:rFonts w:cstheme="minorHAnsi"/>
+          <w:bCs/>
+        </w:rPr>
+        <w:t>.</w:t>
+      </w:r>
+    </w:p>
+    <w:p>
+      <w:pPr>
+        <w:ind w:left="720"/>
+        <w:rPr>
+          <w:rFonts w:cstheme="minorHAnsi"/>
+          <w:bCs/>
+        </w:rPr>
+      </w:pPr>
+      <w:r>
+        <w:rPr>
+          <w:rFonts w:cstheme="minorHAnsi"/>
+          <w:bCs/>
+          <w:noProof/>
+        </w:rPr>
         <w:lastRenderedPageBreak/>
-        <w:t>8.   And you can see the run of the reusable workflow if you select the "create-issue-on-failure" job.</w:t>
-      </w:r>
-    </w:p>
-    <w:p>
-      <w:pPr>
-        <w:ind w:left="720"/>
-        <w:rPr>
-          <w:rFonts w:cstheme="minorHAnsi"/>
-          <w:bCs/>
-        </w:rPr>
-      </w:pPr>
-      <w:r>
-        <w:rPr>
-          <w:rFonts w:cstheme="minorHAnsi"/>
-          <w:bCs/>
-        </w:rPr>
         <w:drawing>
           <wp:inline distT="0" distB="0" distL="0" distR="0" wp14:anchorId="36E04F6D" wp14:editId="418422A6">
             <wp:extent cx="5842000" cy="3467876"/>
@@ -2137,7 +2172,7 @@
                     <pic:cNvPicPr/>
                   </pic:nvPicPr>
                   <pic:blipFill>
-                    <a:blip r:embed="rId16"/>
+                    <a:blip r:embed="rId17"/>
                     <a:stretch>
                       <a:fillRect/>
                     </a:stretch>
@@ -2160,6 +2195,15 @@
     </w:p>
     <w:p>
       <w:pPr>
+        <w:ind w:left="720"/>
+        <w:rPr>
+          <w:rFonts w:cstheme="minorHAnsi"/>
+          <w:bCs/>
+        </w:rPr>
+      </w:pPr>
+    </w:p>
+    <w:p>
+      <w:pPr>
         <w:ind w:left="720" w:hanging="360"/>
         <w:rPr>
           <w:rFonts w:cstheme="minorHAnsi"/>
@@ -2241,7 +2285,7 @@
                     <pic:cNvPicPr/>
                   </pic:nvPicPr>
                   <pic:blipFill>
-                    <a:blip r:embed="rId17"/>
+                    <a:blip r:embed="rId18"/>
                     <a:stretch>
                       <a:fillRect/>
                     </a:stretch>
@@ -2678,7 +2722,7 @@
                     <pic:cNvPicPr/>
                   </pic:nvPicPr>
                   <pic:blipFill>
-                    <a:blip r:embed="rId18"/>
+                    <a:blip r:embed="rId19"/>
                     <a:stretch>
                       <a:fillRect/>
                     </a:stretch>
@@ -2735,7 +2779,19 @@
         <w:t xml:space="preserve"> be cognizant of potential security vulnerabilities such as injection attacks.  This code is subject to such an attack.  To demonstrate this</w:t>
       </w:r>
       <w:r>
-        <w:t xml:space="preserve">, use the </w:t>
+        <w:t xml:space="preserve">, </w:t>
+      </w:r>
+      <w:r>
+        <w:t xml:space="preserve">go back to the Actions tab, select the “Java CI with Gradle” workflow, and, </w:t>
+      </w:r>
+      <w:r>
+        <w:t>us</w:t>
+      </w:r>
+      <w:r>
+        <w:t>ing</w:t>
+      </w:r>
+      <w:r>
+        <w:t xml:space="preserve"> the </w:t>
       </w:r>
       <w:proofErr w:type="spellStart"/>
       <w:r>
@@ -2749,13 +2805,19 @@
         <w:t xml:space="preserve"> event</w:t>
       </w:r>
       <w:r>
-        <w:t xml:space="preserve"> for the workflow in the Actions menu</w:t>
+        <w:t xml:space="preserve"> for the workflow</w:t>
       </w:r>
       <w:r>
         <w:t>, put in a version</w:t>
       </w:r>
       <w:r>
-        <w:t xml:space="preserve"> and pass in the following as the arguments in the arguments field</w:t>
+        <w:t xml:space="preserve"> and pass in the following as the arguments in the </w:t>
+      </w:r>
+      <w:r>
+        <w:t xml:space="preserve">“Input Values” </w:t>
+      </w:r>
+      <w:r>
+        <w:t>field</w:t>
       </w:r>
       <w:r>
         <w:t xml:space="preserve"> </w:t>
@@ -2811,7 +2873,7 @@
                     <pic:cNvPicPr/>
                   </pic:nvPicPr>
                   <pic:blipFill>
-                    <a:blip r:embed="rId19"/>
+                    <a:blip r:embed="rId20"/>
                     <a:stretch>
                       <a:fillRect/>
                     </a:stretch>
@@ -2857,7 +2919,13 @@
         <w:t>look</w:t>
       </w:r>
       <w:r>
-        <w:t xml:space="preserve"> at the output of the step.  Notice that it </w:t>
+        <w:t xml:space="preserve"> at the output of the </w:t>
+      </w:r>
+      <w:r>
+        <w:t xml:space="preserve">“test-run” </w:t>
+      </w:r>
+      <w:r>
+        <w:t xml:space="preserve">step.  Notice that it </w:t>
       </w:r>
       <w:r>
         <w:t>ran successfully</w:t>
@@ -2914,7 +2982,7 @@
                     <pic:cNvPicPr/>
                   </pic:nvPicPr>
                   <pic:blipFill>
-                    <a:blip r:embed="rId20"/>
+                    <a:blip r:embed="rId21"/>
                     <a:stretch>
                       <a:fillRect/>
                     </a:stretch>
@@ -3345,7 +3413,7 @@
                     <pic:cNvPicPr/>
                   </pic:nvPicPr>
                   <pic:blipFill>
-                    <a:blip r:embed="rId21"/>
+                    <a:blip r:embed="rId22"/>
                     <a:stretch>
                       <a:fillRect/>
                     </a:stretch>
@@ -3550,7 +3618,7 @@
                     <pic:cNvPicPr/>
                   </pic:nvPicPr>
                   <pic:blipFill>
-                    <a:blip r:embed="rId22"/>
+                    <a:blip r:embed="rId23"/>
                     <a:stretch>
                       <a:fillRect/>
                     </a:stretch>
@@ -3710,16 +3778,8 @@
         <w:rPr>
           <w:b/>
         </w:rPr>
-        <w:t xml:space="preserve">ing out jobs into a separate </w:t>
-      </w:r>
-      <w:proofErr w:type="gramStart"/>
-      <w:r>
-        <w:rPr>
-          <w:b/>
-        </w:rPr>
-        <w:t>action</w:t>
-      </w:r>
-      <w:proofErr w:type="gramEnd"/>
+        <w:t>ing out jobs into a separate action</w:t>
+      </w:r>
     </w:p>
     <w:p>
       <w:pPr>
@@ -3823,7 +3883,7 @@
                     <pic:cNvPicPr/>
                   </pic:nvPicPr>
                   <pic:blipFill>
-                    <a:blip r:embed="rId23"/>
+                    <a:blip r:embed="rId24"/>
                     <a:stretch>
                       <a:fillRect/>
                     </a:stretch>
@@ -3867,7 +3927,13 @@
         <w:t xml:space="preserve"> for local actions</w:t>
       </w:r>
       <w:r>
-        <w:t>.  Select the test-script.sh file, edit it, and then add "</w:t>
+        <w:t>.  Select the test-script.sh file, edit it, and then</w:t>
+      </w:r>
+      <w:r>
+        <w:t xml:space="preserve"> click in the name path area and</w:t>
+      </w:r>
+      <w:r>
+        <w:t xml:space="preserve"> add "</w:t>
       </w:r>
       <w:r>
         <w:rPr>
@@ -3925,7 +3991,7 @@
                     <pic:cNvPicPr/>
                   </pic:nvPicPr>
                   <pic:blipFill>
-                    <a:blip r:embed="rId24"/>
+                    <a:blip r:embed="rId25"/>
                     <a:stretch>
                       <a:fillRect/>
                     </a:stretch>
@@ -3990,27 +4056,16 @@
       </w:r>
       <w:proofErr w:type="spellEnd"/>
       <w:r>
-        <w:t xml:space="preserve">/actions/test-action" directory by going there, clicking on "Add file" and then clicking on "Create new </w:t>
-      </w:r>
-      <w:proofErr w:type="gramStart"/>
-      <w:r>
-        <w:t>file</w:t>
-      </w:r>
-      <w:proofErr w:type="gramEnd"/>
-      <w:r>
-        <w:t>"</w:t>
-      </w:r>
-    </w:p>
-    <w:p>
-      <w:r>
-        <w:rPr>
-          <w:noProof/>
-        </w:rPr>
+        <w:t>/actions/test-action" directory by going there, clicking on "Add file" and then clicking on "Create new file"</w:t>
+      </w:r>
+    </w:p>
+    <w:p>
+      <w:r>
         <w:drawing>
-          <wp:inline distT="0" distB="0" distL="0" distR="0" wp14:anchorId="7DC83EC4" wp14:editId="27EE5009">
-            <wp:extent cx="6858000" cy="1042670"/>
+          <wp:inline distT="0" distB="0" distL="0" distR="0" wp14:anchorId="3D6B6458" wp14:editId="449FE855">
+            <wp:extent cx="6858000" cy="1310640"/>
             <wp:effectExtent l="0" t="0" r="0" b="0"/>
-            <wp:docPr id="3" name="Picture 3" descr="Graphical user interface, application, Teams&#10;&#10;Description automatically generated"/>
+            <wp:docPr id="892823733" name="Picture 1" descr="A screenshot of a computer&#10;&#10;Description automatically generated"/>
             <wp:cNvGraphicFramePr>
               <a:graphicFrameLocks xmlns:a="http://schemas.openxmlformats.org/drawingml/2006/main" noChangeAspect="1"/>
             </wp:cNvGraphicFramePr>
@@ -4018,11 +4073,11 @@
               <a:graphicData uri="http://schemas.openxmlformats.org/drawingml/2006/picture">
                 <pic:pic xmlns:pic="http://schemas.openxmlformats.org/drawingml/2006/picture">
                   <pic:nvPicPr>
-                    <pic:cNvPr id="3" name="Picture 3" descr="Graphical user interface, application, Teams&#10;&#10;Description automatically generated"/>
+                    <pic:cNvPr id="892823733" name="Picture 1" descr="A screenshot of a computer&#10;&#10;Description automatically generated"/>
                     <pic:cNvPicPr/>
                   </pic:nvPicPr>
                   <pic:blipFill>
-                    <a:blip r:embed="rId25"/>
+                    <a:blip r:embed="rId26"/>
                     <a:stretch>
                       <a:fillRect/>
                     </a:stretch>
@@ -4030,7 +4085,7 @@
                   <pic:spPr>
                     <a:xfrm>
                       <a:off x="0" y="0"/>
-                      <a:ext cx="6858000" cy="1042670"/>
+                      <a:ext cx="6858000" cy="1310640"/>
                     </a:xfrm>
                     <a:prstGeom prst="rect">
                       <a:avLst/>
@@ -4138,7 +4193,7 @@
       <w:r>
         <w:t xml:space="preserve">For the file contents, you can either copy and paste from below or from the file at </w:t>
       </w:r>
-      <w:hyperlink r:id="rId26" w:history="1">
+      <w:hyperlink r:id="rId27" w:history="1">
         <w:r>
           <w:rPr>
             <w:rStyle w:val="Hyperlink"/>
@@ -4162,32 +4217,28 @@
       </w:r>
       <w:r>
         <w:rPr>
+          <w:b/>
+          <w:bCs/>
           <w:color w:val="FF0000"/>
         </w:rPr>
         <w:t>Commit the file when done</w:t>
       </w:r>
       <w:r>
         <w:rPr>
+          <w:b/>
+          <w:bCs/>
           <w:color w:val="FF0000"/>
         </w:rPr>
         <w:t xml:space="preserve"> to the "test-action" branch</w:t>
       </w:r>
       <w:r>
         <w:rPr>
+          <w:b/>
+          <w:bCs/>
           <w:color w:val="FF0000"/>
         </w:rPr>
         <w:t>.</w:t>
       </w:r>
-    </w:p>
-    <w:p>
-      <w:pPr>
-        <w:ind w:left="720" w:hanging="360"/>
-        <w:rPr>
-          <w:rFonts w:ascii="Consolas" w:hAnsi="Consolas" w:cs="Consolas"/>
-          <w:sz w:val="18"/>
-          <w:szCs w:val="18"/>
-        </w:rPr>
-      </w:pPr>
     </w:p>
     <w:p>
       <w:pPr>
@@ -4272,31 +4323,7 @@
           <w:sz w:val="18"/>
           <w:szCs w:val="18"/>
         </w:rPr>
-        <w:t xml:space="preserve">description: 'Runs a simple execution to validate compiled built </w:t>
-      </w:r>
-      <w:proofErr w:type="gramStart"/>
-      <w:r>
-        <w:rPr>
-          <w:rFonts w:ascii="Consolas" w:eastAsia="Times New Roman" w:hAnsi="Consolas" w:cs="Consolas"/>
-          <w:b/>
-          <w:bCs/>
-          <w:color w:val="000000"/>
-          <w:sz w:val="18"/>
-          <w:szCs w:val="18"/>
-        </w:rPr>
-        <w:t>deliverable</w:t>
-      </w:r>
-      <w:proofErr w:type="gramEnd"/>
-      <w:r>
-        <w:rPr>
-          <w:rFonts w:ascii="Consolas" w:eastAsia="Times New Roman" w:hAnsi="Consolas" w:cs="Consolas"/>
-          <w:b/>
-          <w:bCs/>
-          <w:color w:val="000000"/>
-          <w:sz w:val="18"/>
-          <w:szCs w:val="18"/>
-        </w:rPr>
-        <w:t>'</w:t>
+        <w:t>description: 'Runs a simple execution to validate compiled built deliverable'</w:t>
       </w:r>
     </w:p>
     <w:p>
@@ -4468,31 +4495,7 @@
           <w:sz w:val="18"/>
           <w:szCs w:val="18"/>
         </w:rPr>
-        <w:t xml:space="preserve">    description: 'built version of </w:t>
-      </w:r>
-      <w:proofErr w:type="gramStart"/>
-      <w:r>
-        <w:rPr>
-          <w:rFonts w:ascii="Consolas" w:eastAsia="Times New Roman" w:hAnsi="Consolas" w:cs="Consolas"/>
-          <w:b/>
-          <w:bCs/>
-          <w:color w:val="000000"/>
-          <w:sz w:val="18"/>
-          <w:szCs w:val="18"/>
-        </w:rPr>
-        <w:t>artifact</w:t>
-      </w:r>
-      <w:proofErr w:type="gramEnd"/>
-      <w:r>
-        <w:rPr>
-          <w:rFonts w:ascii="Consolas" w:eastAsia="Times New Roman" w:hAnsi="Consolas" w:cs="Consolas"/>
-          <w:b/>
-          <w:bCs/>
-          <w:color w:val="000000"/>
-          <w:sz w:val="18"/>
-          <w:szCs w:val="18"/>
-        </w:rPr>
-        <w:t>'</w:t>
+        <w:t xml:space="preserve">    description: 'built version of artifact'</w:t>
       </w:r>
     </w:p>
     <w:p>
@@ -4535,21 +4538,8 @@
           <w:sz w:val="18"/>
           <w:szCs w:val="18"/>
         </w:rPr>
-        <w:t xml:space="preserve">    required: </w:t>
-      </w:r>
-      <w:proofErr w:type="gramStart"/>
-      <w:r>
-        <w:rPr>
-          <w:rFonts w:ascii="Consolas" w:eastAsia="Times New Roman" w:hAnsi="Consolas" w:cs="Consolas"/>
-          <w:b/>
-          <w:bCs/>
-          <w:color w:val="000000"/>
-          <w:sz w:val="18"/>
-          <w:szCs w:val="18"/>
-        </w:rPr>
-        <w:t>true</w:t>
-      </w:r>
-      <w:proofErr w:type="gramEnd"/>
+        <w:t xml:space="preserve">    required: true</w:t>
+      </w:r>
     </w:p>
     <w:p>
       <w:pPr>
@@ -4634,21 +4624,8 @@
           <w:sz w:val="18"/>
           <w:szCs w:val="18"/>
         </w:rPr>
-        <w:t xml:space="preserve">  arguments-to-print: # rest of arguments to echo </w:t>
-      </w:r>
-      <w:proofErr w:type="gramStart"/>
-      <w:r>
-        <w:rPr>
-          <w:rFonts w:ascii="Consolas" w:eastAsia="Times New Roman" w:hAnsi="Consolas" w:cs="Consolas"/>
-          <w:b/>
-          <w:bCs/>
-          <w:color w:val="000000"/>
-          <w:sz w:val="18"/>
-          <w:szCs w:val="18"/>
-        </w:rPr>
-        <w:t>out</w:t>
-      </w:r>
-      <w:proofErr w:type="gramEnd"/>
+        <w:t xml:space="preserve">  arguments-to-print: # rest of arguments to echo out</w:t>
+      </w:r>
     </w:p>
     <w:p>
       <w:pPr>
@@ -4690,31 +4667,7 @@
           <w:sz w:val="18"/>
           <w:szCs w:val="18"/>
         </w:rPr>
-        <w:t xml:space="preserve">    description: 'arguments to print </w:t>
-      </w:r>
-      <w:proofErr w:type="gramStart"/>
-      <w:r>
-        <w:rPr>
-          <w:rFonts w:ascii="Consolas" w:eastAsia="Times New Roman" w:hAnsi="Consolas" w:cs="Consolas"/>
-          <w:b/>
-          <w:bCs/>
-          <w:color w:val="000000"/>
-          <w:sz w:val="18"/>
-          <w:szCs w:val="18"/>
-        </w:rPr>
-        <w:t>out</w:t>
-      </w:r>
-      <w:proofErr w:type="gramEnd"/>
-      <w:r>
-        <w:rPr>
-          <w:rFonts w:ascii="Consolas" w:eastAsia="Times New Roman" w:hAnsi="Consolas" w:cs="Consolas"/>
-          <w:b/>
-          <w:bCs/>
-          <w:color w:val="000000"/>
-          <w:sz w:val="18"/>
-          <w:szCs w:val="18"/>
-        </w:rPr>
-        <w:t>'</w:t>
+        <w:t xml:space="preserve">    description: 'arguments to print out'</w:t>
       </w:r>
     </w:p>
     <w:p>
@@ -4929,31 +4882,7 @@
           <w:sz w:val="18"/>
           <w:szCs w:val="18"/>
         </w:rPr>
-        <w:t xml:space="preserve">      uses: actions/download-artifact@</w:t>
-      </w:r>
-      <w:proofErr w:type="gramStart"/>
-      <w:r>
-        <w:rPr>
-          <w:rFonts w:ascii="Consolas" w:eastAsia="Times New Roman" w:hAnsi="Consolas" w:cs="Consolas"/>
-          <w:b/>
-          <w:bCs/>
-          <w:color w:val="000000"/>
-          <w:sz w:val="18"/>
-          <w:szCs w:val="18"/>
-        </w:rPr>
-        <w:t>v3</w:t>
-      </w:r>
-      <w:proofErr w:type="gramEnd"/>
-      <w:r>
-        <w:rPr>
-          <w:rFonts w:ascii="Consolas" w:eastAsia="Times New Roman" w:hAnsi="Consolas" w:cs="Consolas"/>
-          <w:b/>
-          <w:bCs/>
-          <w:color w:val="000000"/>
-          <w:sz w:val="18"/>
-          <w:szCs w:val="18"/>
-        </w:rPr>
-        <w:t xml:space="preserve">       </w:t>
+        <w:t xml:space="preserve">      uses: actions/download-artifact@v3       </w:t>
       </w:r>
     </w:p>
     <w:p>
@@ -5486,7 +5415,7 @@
                     <pic:cNvPicPr/>
                   </pic:nvPicPr>
                   <pic:blipFill>
-                    <a:blip r:embed="rId27"/>
+                    <a:blip r:embed="rId28"/>
                     <a:stretch>
                       <a:fillRect/>
                     </a:stretch>
@@ -5528,7 +5457,13 @@
         <w:t xml:space="preserve">.  </w:t>
       </w:r>
       <w:r>
-        <w:t xml:space="preserve">  This is all we need for our basic composite action.  Notice that we've essentially copied over a couple of steps into our composite action that were in the original workflow file.  </w:t>
+        <w:t xml:space="preserve">  This is all we need for our basic composite action.  Notice that we've essentially copied over a couple of steps </w:t>
+      </w:r>
+      <w:r>
+        <w:t xml:space="preserve">(line 13 on) </w:t>
+      </w:r>
+      <w:r>
+        <w:t xml:space="preserve">into our composite action that were in the original workflow file.  </w:t>
       </w:r>
       <w:r>
         <w:t xml:space="preserve">So, we can go back and modify the original workflow file to use our new action.  </w:t>
@@ -5602,12 +5537,6 @@
       </w:r>
       <w:r>
         <w:t xml:space="preserve"> </w:t>
-      </w:r>
-      <w:r>
-        <w:rPr>
-          <w:color w:val="FF0000"/>
-        </w:rPr>
-        <w:t>Commit the file when done.</w:t>
       </w:r>
     </w:p>
     <w:p>
@@ -5799,21 +5728,8 @@
           <w:sz w:val="20"/>
           <w:szCs w:val="20"/>
         </w:rPr>
-        <w:t>/actions/test-</w:t>
-      </w:r>
-      <w:proofErr w:type="gramStart"/>
-      <w:r>
-        <w:rPr>
-          <w:rFonts w:ascii="Consolas" w:eastAsia="Times New Roman" w:hAnsi="Consolas" w:cs="Consolas"/>
-          <w:b/>
-          <w:bCs/>
-          <w:color w:val="000000"/>
-          <w:sz w:val="20"/>
-          <w:szCs w:val="20"/>
-        </w:rPr>
-        <w:t>action</w:t>
-      </w:r>
-      <w:proofErr w:type="gramEnd"/>
+        <w:t>/actions/test-action</w:t>
+      </w:r>
     </w:p>
     <w:p>
       <w:pPr>
@@ -6075,7 +5991,7 @@
                     <pic:cNvPicPr/>
                   </pic:nvPicPr>
                   <pic:blipFill>
-                    <a:blip r:embed="rId28"/>
+                    <a:blip r:embed="rId29"/>
                     <a:stretch>
                       <a:fillRect/>
                     </a:stretch>
@@ -6099,6 +6015,10 @@
     <w:p>
       <w:pPr>
         <w:ind w:left="720" w:hanging="360"/>
+        <w:rPr>
+          <w:rFonts w:cstheme="minorHAnsi"/>
+          <w:color w:val="FF0000"/>
+        </w:rPr>
       </w:pPr>
       <w:r>
         <w:lastRenderedPageBreak/>
@@ -6106,6 +6026,260 @@
       </w:r>
       <w:r>
         <w:t xml:space="preserve"> </w:t>
+      </w:r>
+      <w:r>
+        <w:rPr>
+          <w:rFonts w:cstheme="minorHAnsi"/>
+        </w:rPr>
+        <w:t>We need to make one code update in our workflow file due to an issue with the action that can cause the pull request merge to fail.  Temporarily, we will add a parameter to the changelog action to tell it not to do a pull since that causes issue when trying to do it on a pull request.  Edit the .</w:t>
+      </w:r>
+      <w:proofErr w:type="spellStart"/>
+      <w:r>
+        <w:rPr>
+          <w:rFonts w:cstheme="minorHAnsi"/>
+        </w:rPr>
+        <w:t>github</w:t>
+      </w:r>
+      <w:proofErr w:type="spellEnd"/>
+      <w:r>
+        <w:rPr>
+          <w:rFonts w:cstheme="minorHAnsi"/>
+        </w:rPr>
+        <w:t>/workflows/</w:t>
+      </w:r>
+      <w:proofErr w:type="spellStart"/>
+      <w:r>
+        <w:rPr>
+          <w:rFonts w:cstheme="minorHAnsi"/>
+        </w:rPr>
+        <w:t>pipeline.yml</w:t>
+      </w:r>
+      <w:proofErr w:type="spellEnd"/>
+      <w:r>
+        <w:rPr>
+          <w:rFonts w:cstheme="minorHAnsi"/>
+        </w:rPr>
+        <w:t xml:space="preserve"> file and add the two lines in bold as shown below as a parameter for the action.</w:t>
+      </w:r>
+      <w:r>
+        <w:rPr>
+          <w:rFonts w:cstheme="minorHAnsi"/>
+        </w:rPr>
+        <w:t xml:space="preserve">  </w:t>
+      </w:r>
+      <w:r>
+        <w:rPr>
+          <w:rFonts w:cstheme="minorHAnsi"/>
+          <w:color w:val="FF0000"/>
+        </w:rPr>
+        <w:t>Commit the change to the test-action branch when done.</w:t>
+      </w:r>
+    </w:p>
+    <w:p>
+      <w:pPr>
+        <w:ind w:left="720" w:hanging="360"/>
+      </w:pPr>
+    </w:p>
+    <w:p>
+      <w:pPr>
+        <w:rPr>
+          <w:rFonts w:ascii="Consolas" w:hAnsi="Consolas" w:cs="Consolas"/>
+          <w:color w:val="212121"/>
+        </w:rPr>
+      </w:pPr>
+      <w:r>
+        <w:rPr>
+          <w:rFonts w:ascii="Consolas" w:hAnsi="Consolas" w:cs="Consolas"/>
+          <w:color w:val="212121"/>
+        </w:rPr>
+        <w:t xml:space="preserve">  </w:t>
+      </w:r>
+      <w:r>
+        <w:rPr>
+          <w:rFonts w:ascii="Consolas" w:hAnsi="Consolas" w:cs="Consolas"/>
+          <w:color w:val="212121"/>
+        </w:rPr>
+        <w:t xml:space="preserve">  </w:t>
+      </w:r>
+      <w:r>
+        <w:rPr>
+          <w:rFonts w:ascii="Consolas" w:hAnsi="Consolas" w:cs="Consolas"/>
+          <w:color w:val="212121"/>
+        </w:rPr>
+        <w:t>- name: Conventional Changelog Action</w:t>
+      </w:r>
+    </w:p>
+    <w:p>
+      <w:pPr>
+        <w:rPr>
+          <w:rFonts w:ascii="Consolas" w:hAnsi="Consolas" w:cs="Consolas"/>
+          <w:color w:val="212121"/>
+        </w:rPr>
+      </w:pPr>
+      <w:r>
+        <w:rPr>
+          <w:rFonts w:ascii="Consolas" w:hAnsi="Consolas" w:cs="Consolas"/>
+          <w:color w:val="212121"/>
+        </w:rPr>
+        <w:t xml:space="preserve">      uses: </w:t>
+      </w:r>
+      <w:proofErr w:type="spellStart"/>
+      <w:r>
+        <w:rPr>
+          <w:rFonts w:ascii="Consolas" w:hAnsi="Consolas" w:cs="Consolas"/>
+          <w:color w:val="212121"/>
+        </w:rPr>
+        <w:t>TriPSs</w:t>
+      </w:r>
+      <w:proofErr w:type="spellEnd"/>
+      <w:r>
+        <w:rPr>
+          <w:rFonts w:ascii="Consolas" w:hAnsi="Consolas" w:cs="Consolas"/>
+          <w:color w:val="212121"/>
+        </w:rPr>
+        <w:t>/conventional-changelog-action@v4</w:t>
+      </w:r>
+    </w:p>
+    <w:p>
+      <w:pPr>
+        <w:rPr>
+          <w:rFonts w:ascii="Consolas" w:hAnsi="Consolas" w:cs="Consolas"/>
+          <w:b/>
+          <w:bCs/>
+          <w:color w:val="212121"/>
+        </w:rPr>
+      </w:pPr>
+      <w:r>
+        <w:rPr>
+          <w:rFonts w:ascii="Consolas" w:hAnsi="Consolas" w:cs="Consolas"/>
+          <w:color w:val="212121"/>
+        </w:rPr>
+        <w:t>   </w:t>
+      </w:r>
+      <w:r>
+        <w:rPr>
+          <w:rFonts w:ascii="Consolas" w:hAnsi="Consolas" w:cs="Consolas"/>
+          <w:b/>
+          <w:bCs/>
+          <w:color w:val="212121"/>
+        </w:rPr>
+        <w:t>   with:</w:t>
+      </w:r>
+    </w:p>
+    <w:p>
+      <w:pPr>
+        <w:rPr>
+          <w:rFonts w:ascii="Consolas" w:hAnsi="Consolas" w:cs="Consolas"/>
+          <w:b/>
+          <w:bCs/>
+          <w:color w:val="212121"/>
+        </w:rPr>
+      </w:pPr>
+      <w:r>
+        <w:rPr>
+          <w:rFonts w:ascii="Consolas" w:hAnsi="Consolas" w:cs="Consolas"/>
+          <w:b/>
+          <w:bCs/>
+          <w:color w:val="212121"/>
+        </w:rPr>
+        <w:t>       </w:t>
+      </w:r>
+      <w:r>
+        <w:rPr>
+          <w:rStyle w:val="apple-converted-space"/>
+          <w:rFonts w:ascii="Consolas" w:hAnsi="Consolas" w:cs="Consolas"/>
+          <w:b/>
+          <w:bCs/>
+          <w:color w:val="212121"/>
+        </w:rPr>
+        <w:t> </w:t>
+      </w:r>
+      <w:r>
+        <w:rPr>
+          <w:rStyle w:val="outlook-search-highlight"/>
+          <w:rFonts w:ascii="Consolas" w:hAnsi="Consolas" w:cs="Consolas"/>
+          <w:b/>
+          <w:bCs/>
+          <w:color w:val="212121"/>
+        </w:rPr>
+        <w:t>skip-git-pull</w:t>
+      </w:r>
+      <w:r>
+        <w:rPr>
+          <w:rFonts w:ascii="Consolas" w:hAnsi="Consolas" w:cs="Consolas"/>
+          <w:b/>
+          <w:bCs/>
+          <w:color w:val="212121"/>
+        </w:rPr>
+        <w:t>: "true"</w:t>
+      </w:r>
+    </w:p>
+    <w:p>
+      <w:pPr>
+        <w:rPr>
+          <w:rFonts w:ascii="Consolas" w:hAnsi="Consolas" w:cs="Consolas"/>
+          <w:b/>
+          <w:bCs/>
+          <w:color w:val="212121"/>
+        </w:rPr>
+      </w:pPr>
+    </w:p>
+    <w:p>
+      <w:pPr>
+        <w:ind w:left="720" w:hanging="360"/>
+      </w:pPr>
+      <w:r>
+        <w:drawing>
+          <wp:inline distT="0" distB="0" distL="0" distR="0" wp14:anchorId="261A5FDC" wp14:editId="1F74B92D">
+            <wp:extent cx="5482114" cy="1176951"/>
+            <wp:effectExtent l="0" t="0" r="4445" b="4445"/>
+            <wp:docPr id="2080889414" name="Picture 1" descr="A screenshot of a computer&#10;&#10;Description automatically generated"/>
+            <wp:cNvGraphicFramePr>
+              <a:graphicFrameLocks xmlns:a="http://schemas.openxmlformats.org/drawingml/2006/main" noChangeAspect="1"/>
+            </wp:cNvGraphicFramePr>
+            <a:graphic xmlns:a="http://schemas.openxmlformats.org/drawingml/2006/main">
+              <a:graphicData uri="http://schemas.openxmlformats.org/drawingml/2006/picture">
+                <pic:pic xmlns:pic="http://schemas.openxmlformats.org/drawingml/2006/picture">
+                  <pic:nvPicPr>
+                    <pic:cNvPr id="2080889414" name="Picture 1" descr="A screenshot of a computer&#10;&#10;Description automatically generated"/>
+                    <pic:cNvPicPr/>
+                  </pic:nvPicPr>
+                  <pic:blipFill>
+                    <a:blip r:embed="rId30"/>
+                    <a:stretch>
+                      <a:fillRect/>
+                    </a:stretch>
+                  </pic:blipFill>
+                  <pic:spPr>
+                    <a:xfrm>
+                      <a:off x="0" y="0"/>
+                      <a:ext cx="5523570" cy="1185851"/>
+                    </a:xfrm>
+                    <a:prstGeom prst="rect">
+                      <a:avLst/>
+                    </a:prstGeom>
+                  </pic:spPr>
+                </pic:pic>
+              </a:graphicData>
+            </a:graphic>
+          </wp:inline>
+        </w:drawing>
+      </w:r>
+    </w:p>
+    <w:p>
+      <w:pPr>
+        <w:ind w:left="720" w:hanging="360"/>
+        <w:rPr>
+          <w:rFonts w:cstheme="minorHAnsi"/>
+        </w:rPr>
+      </w:pPr>
+    </w:p>
+    <w:p>
+      <w:pPr>
+        <w:ind w:left="720" w:hanging="360"/>
+      </w:pPr>
+      <w:r>
+        <w:t xml:space="preserve">8.    </w:t>
       </w:r>
       <w:r>
         <w:t>Finally, let's merge in the "test-action" branch to the "main" branch.  Click on the top-level "Pull requests" menu.  You should see a yellow bar with text that indicates the "test-action" branch had recent pushes.  Click on the green "Compare &amp; pull request" button.</w:t>
@@ -6135,7 +6309,7 @@
                     <pic:cNvPicPr/>
                   </pic:nvPicPr>
                   <pic:blipFill>
-                    <a:blip r:embed="rId29"/>
+                    <a:blip r:embed="rId31"/>
                     <a:stretch>
                       <a:fillRect/>
                     </a:stretch>
@@ -6159,12 +6333,59 @@
     <w:p>
       <w:pPr>
         <w:ind w:left="720" w:hanging="360"/>
-      </w:pPr>
-      <w:r>
-        <w:t xml:space="preserve">8.   As we've done before, change the "base" portion to be the current repo. After this, it should show that you can </w:t>
+        <w:rPr>
+          <w:b/>
+          <w:bCs/>
+        </w:rPr>
+      </w:pPr>
+      <w:r>
+        <w:t>9</w:t>
+      </w:r>
+      <w:r>
+        <w:t xml:space="preserve">.   As we've done before, </w:t>
+      </w:r>
+      <w:r>
+        <w:rPr>
+          <w:b/>
+          <w:bCs/>
+        </w:rPr>
+        <w:t>change the "base" portion to be the current repo</w:t>
+      </w:r>
+      <w:r>
+        <w:rPr>
+          <w:b/>
+          <w:bCs/>
+        </w:rPr>
+        <w:t xml:space="preserve"> (not </w:t>
       </w:r>
       <w:proofErr w:type="spellStart"/>
       <w:r>
+        <w:rPr>
+          <w:b/>
+          <w:bCs/>
+        </w:rPr>
+        <w:t>skilldocs</w:t>
+      </w:r>
+      <w:proofErr w:type="spellEnd"/>
+      <w:r>
+        <w:rPr>
+          <w:b/>
+          <w:bCs/>
+        </w:rPr>
+        <w:t>)</w:t>
+      </w:r>
+      <w:r>
+        <w:rPr>
+          <w:b/>
+          <w:bCs/>
+        </w:rPr>
+        <w:t>.</w:t>
+      </w:r>
+      <w:r>
+        <w:t xml:space="preserve"> After this, it should show that you can </w:t>
+      </w:r>
+      <w:proofErr w:type="spellStart"/>
+      <w:r>
         <w:t>merge</w:t>
       </w:r>
       <w:proofErr w:type="spellEnd"/>
@@ -6175,7 +6396,20 @@
         <w:t xml:space="preserve"> of your "greetings-ci" repository</w:t>
       </w:r>
       <w:r>
-        <w:t>.  Fill in an appropriate comment and then click the green "Create pull request" button.</w:t>
+        <w:t xml:space="preserve">.  Fill in an appropriate comment </w:t>
+      </w:r>
+      <w:r>
+        <w:t xml:space="preserve">starting with “feat:” </w:t>
+      </w:r>
+      <w:r>
+        <w:t xml:space="preserve">and then </w:t>
+      </w:r>
+      <w:r>
+        <w:rPr>
+          <w:b/>
+          <w:bCs/>
+        </w:rPr>
+        <w:t>click the green "Create pull request" button.</w:t>
       </w:r>
     </w:p>
     <w:p>
@@ -6186,6 +6420,7 @@
         <w:rPr>
           <w:noProof/>
         </w:rPr>
+        <w:lastRenderedPageBreak/>
         <w:drawing>
           <wp:inline distT="0" distB="0" distL="0" distR="0" wp14:anchorId="2503293D" wp14:editId="510EFB8A">
             <wp:extent cx="6053667" cy="2299563"/>
@@ -6202,7 +6437,7 @@
                     <pic:cNvPicPr/>
                   </pic:nvPicPr>
                   <pic:blipFill>
-                    <a:blip r:embed="rId30"/>
+                    <a:blip r:embed="rId32"/>
                     <a:stretch>
                       <a:fillRect/>
                     </a:stretch>
@@ -6252,7 +6487,7 @@
                     <pic:cNvPicPr/>
                   </pic:nvPicPr>
                   <pic:blipFill>
-                    <a:blip r:embed="rId31"/>
+                    <a:blip r:embed="rId33"/>
                     <a:stretch>
                       <a:fillRect/>
                     </a:stretch>
@@ -6278,8 +6513,10 @@
         <w:ind w:left="720" w:hanging="360"/>
       </w:pPr>
       <w:r>
-        <w:lastRenderedPageBreak/>
-        <w:t>9.</w:t>
+        <w:t>10</w:t>
+      </w:r>
+      <w:r>
+        <w:t>.</w:t>
       </w:r>
       <w:r>
         <w:t xml:space="preserve">  </w:t>
@@ -6336,7 +6573,7 @@
                     <pic:cNvPicPr/>
                   </pic:nvPicPr>
                   <pic:blipFill>
-                    <a:blip r:embed="rId32"/>
+                    <a:blip r:embed="rId34"/>
                     <a:stretch>
                       <a:fillRect/>
                     </a:stretch>
@@ -6360,15 +6597,254 @@
     <w:p>
       <w:pPr>
         <w:ind w:left="720" w:hanging="360"/>
-      </w:pPr>
-      <w:r>
-        <w:t xml:space="preserve">10.  A workflow run will have occurred </w:t>
+        <w:rPr>
+          <w:rFonts w:cstheme="minorHAnsi"/>
+        </w:rPr>
+      </w:pPr>
+      <w:r>
+        <w:lastRenderedPageBreak/>
+        <w:t>1</w:t>
+      </w:r>
+      <w:r>
+        <w:t>1</w:t>
+      </w:r>
+      <w:r>
+        <w:t>.</w:t>
+      </w:r>
+      <w:r>
+        <w:rPr>
+          <w:rFonts w:cstheme="minorHAnsi"/>
+        </w:rPr>
+        <w:t xml:space="preserve"> </w:t>
+      </w:r>
+      <w:r>
+        <w:rPr>
+          <w:rFonts w:cstheme="minorHAnsi"/>
+        </w:rPr>
+        <w:t xml:space="preserve">After the operation finishes, the workflow should have run.  Now, we need to remove the extra lines we added for the changelog action.  Remove the lines shown in </w:t>
+      </w:r>
+      <w:proofErr w:type="spellStart"/>
+      <w:r>
+        <w:rPr>
+          <w:rFonts w:cstheme="minorHAnsi"/>
+        </w:rPr>
+        <w:t>strikethru</w:t>
+      </w:r>
+      <w:proofErr w:type="spellEnd"/>
+      <w:r>
+        <w:rPr>
+          <w:rFonts w:cstheme="minorHAnsi"/>
+        </w:rPr>
+        <w:t xml:space="preserve"> below</w:t>
+      </w:r>
+      <w:r>
+        <w:rPr>
+          <w:rFonts w:cstheme="minorHAnsi"/>
+        </w:rPr>
+        <w:t xml:space="preserve"> while editing the file </w:t>
+      </w:r>
+      <w:proofErr w:type="spellStart"/>
+      <w:r>
+        <w:rPr>
+          <w:rFonts w:cstheme="minorHAnsi"/>
+        </w:rPr>
+        <w:t>pipeline.yml</w:t>
+      </w:r>
+      <w:proofErr w:type="spellEnd"/>
+      <w:r>
+        <w:rPr>
+          <w:rFonts w:cstheme="minorHAnsi"/>
+        </w:rPr>
+        <w:t xml:space="preserve"> in the main branch and then committing the change</w:t>
+      </w:r>
+      <w:r>
+        <w:rPr>
+          <w:rFonts w:cstheme="minorHAnsi"/>
+        </w:rPr>
+        <w:t>.</w:t>
+      </w:r>
+    </w:p>
+    <w:p>
+      <w:pPr>
+        <w:ind w:left="720" w:hanging="360"/>
+      </w:pPr>
+    </w:p>
+    <w:p>
+      <w:pPr>
+        <w:rPr>
+          <w:rFonts w:ascii="Consolas" w:hAnsi="Consolas" w:cs="Consolas"/>
+          <w:color w:val="212121"/>
+        </w:rPr>
+      </w:pPr>
+      <w:r>
+        <w:rPr>
+          <w:rFonts w:ascii="Consolas" w:hAnsi="Consolas" w:cs="Consolas"/>
+          <w:color w:val="212121"/>
+        </w:rPr>
+        <w:t xml:space="preserve">    </w:t>
+      </w:r>
+      <w:r>
+        <w:rPr>
+          <w:rFonts w:ascii="Consolas" w:hAnsi="Consolas" w:cs="Consolas"/>
+          <w:color w:val="212121"/>
+        </w:rPr>
+        <w:t>- name: Conventional Changelog Action</w:t>
+      </w:r>
+    </w:p>
+    <w:p>
+      <w:pPr>
+        <w:rPr>
+          <w:rFonts w:ascii="Consolas" w:hAnsi="Consolas" w:cs="Consolas"/>
+          <w:color w:val="212121"/>
+        </w:rPr>
+      </w:pPr>
+      <w:r>
+        <w:rPr>
+          <w:rFonts w:ascii="Consolas" w:hAnsi="Consolas" w:cs="Consolas"/>
+          <w:color w:val="212121"/>
+        </w:rPr>
+        <w:t xml:space="preserve">      uses: </w:t>
+      </w:r>
+      <w:proofErr w:type="spellStart"/>
+      <w:r>
+        <w:rPr>
+          <w:rFonts w:ascii="Consolas" w:hAnsi="Consolas" w:cs="Consolas"/>
+          <w:color w:val="212121"/>
+        </w:rPr>
+        <w:t>TriPSs</w:t>
+      </w:r>
+      <w:proofErr w:type="spellEnd"/>
+      <w:r>
+        <w:rPr>
+          <w:rFonts w:ascii="Consolas" w:hAnsi="Consolas" w:cs="Consolas"/>
+          <w:color w:val="212121"/>
+        </w:rPr>
+        <w:t>/conventional-changelog-action@v4</w:t>
+      </w:r>
+    </w:p>
+    <w:p>
+      <w:pPr>
+        <w:rPr>
+          <w:rFonts w:ascii="Consolas" w:hAnsi="Consolas" w:cs="Consolas"/>
+          <w:b/>
+          <w:bCs/>
+          <w:strike/>
+          <w:color w:val="212121"/>
+        </w:rPr>
+      </w:pPr>
+      <w:r>
+        <w:rPr>
+          <w:rFonts w:ascii="Consolas" w:hAnsi="Consolas" w:cs="Consolas"/>
+          <w:strike/>
+          <w:color w:val="212121"/>
+        </w:rPr>
+        <w:t>   </w:t>
+      </w:r>
+      <w:r>
+        <w:rPr>
+          <w:rFonts w:ascii="Consolas" w:hAnsi="Consolas" w:cs="Consolas"/>
+          <w:b/>
+          <w:bCs/>
+          <w:strike/>
+          <w:color w:val="212121"/>
+        </w:rPr>
+        <w:t>   with:</w:t>
+      </w:r>
+    </w:p>
+    <w:p>
+      <w:pPr>
+        <w:rPr>
+          <w:rFonts w:ascii="Consolas" w:hAnsi="Consolas" w:cs="Consolas"/>
+          <w:b/>
+          <w:bCs/>
+          <w:strike/>
+          <w:color w:val="212121"/>
+        </w:rPr>
+      </w:pPr>
+      <w:r>
+        <w:rPr>
+          <w:rFonts w:ascii="Consolas" w:hAnsi="Consolas" w:cs="Consolas"/>
+          <w:b/>
+          <w:bCs/>
+          <w:strike/>
+          <w:color w:val="212121"/>
+        </w:rPr>
+        <w:t>       </w:t>
+      </w:r>
+      <w:r>
+        <w:rPr>
+          <w:rStyle w:val="apple-converted-space"/>
+          <w:rFonts w:ascii="Consolas" w:hAnsi="Consolas" w:cs="Consolas"/>
+          <w:b/>
+          <w:bCs/>
+          <w:strike/>
+          <w:color w:val="212121"/>
+        </w:rPr>
+        <w:t> </w:t>
+      </w:r>
+      <w:r>
+        <w:rPr>
+          <w:rStyle w:val="outlook-search-highlight"/>
+          <w:rFonts w:ascii="Consolas" w:hAnsi="Consolas" w:cs="Consolas"/>
+          <w:b/>
+          <w:bCs/>
+          <w:strike/>
+          <w:color w:val="212121"/>
+        </w:rPr>
+        <w:t>skip-git-pull</w:t>
+      </w:r>
+      <w:r>
+        <w:rPr>
+          <w:rFonts w:ascii="Consolas" w:hAnsi="Consolas" w:cs="Consolas"/>
+          <w:b/>
+          <w:bCs/>
+          <w:strike/>
+          <w:color w:val="212121"/>
+        </w:rPr>
+        <w:t>: "true"</w:t>
+      </w:r>
+    </w:p>
+    <w:p>
+      <w:pPr>
+        <w:ind w:left="720" w:hanging="360"/>
+      </w:pPr>
+      <w:r>
+        <w:t xml:space="preserve"> </w:t>
+      </w:r>
+    </w:p>
+    <w:p>
+      <w:pPr>
+        <w:ind w:left="720" w:hanging="360"/>
+      </w:pPr>
+      <w:r>
+        <w:t>1</w:t>
+      </w:r>
+      <w:r>
+        <w:t>2</w:t>
+      </w:r>
+      <w:r>
+        <w:t>.</w:t>
+      </w:r>
+      <w:r>
+        <w:t xml:space="preserve"> </w:t>
+      </w:r>
+      <w:r>
+        <w:t xml:space="preserve">(Optional) Workflow runs </w:t>
+      </w:r>
+      <w:r>
+        <w:t xml:space="preserve">will have occurred </w:t>
       </w:r>
       <w:r>
         <w:t>because of</w:t>
       </w:r>
       <w:r>
-        <w:t xml:space="preserve"> the merge.  But if you want to try out the merged code with the action more fully, you can do a manual workflow run as before.</w:t>
+        <w:t xml:space="preserve"> the </w:t>
+      </w:r>
+      <w:r>
+        <w:t>changes</w:t>
+      </w:r>
+      <w:r>
+        <w:t>.  But if you want to try out the merged code with the action more fully, you can do a manual workflow run as before.</w:t>
       </w:r>
     </w:p>
     <w:p>
@@ -6395,7 +6871,7 @@
                     <pic:cNvPicPr/>
                   </pic:nvPicPr>
                   <pic:blipFill>
-                    <a:blip r:embed="rId33"/>
+                    <a:blip r:embed="rId35"/>
                     <a:stretch>
                       <a:fillRect/>
                     </a:stretch>
@@ -6596,7 +7072,7 @@
                     <pic:cNvPicPr/>
                   </pic:nvPicPr>
                   <pic:blipFill>
-                    <a:blip r:embed="rId34"/>
+                    <a:blip r:embed="rId36"/>
                     <a:stretch>
                       <a:fillRect/>
                     </a:stretch>
@@ -6753,7 +7229,7 @@
                     <pic:cNvPicPr/>
                   </pic:nvPicPr>
                   <pic:blipFill>
-                    <a:blip r:embed="rId35"/>
+                    <a:blip r:embed="rId37"/>
                     <a:stretch>
                       <a:fillRect/>
                     </a:stretch>
@@ -6833,7 +7309,7 @@
                     <pic:cNvPicPr/>
                   </pic:nvPicPr>
                   <pic:blipFill>
-                    <a:blip r:embed="rId36"/>
+                    <a:blip r:embed="rId38"/>
                     <a:stretch>
                       <a:fillRect/>
                     </a:stretch>
@@ -6871,13 +7347,26 @@
         <w:t xml:space="preserve">  </w:t>
       </w:r>
       <w:r>
-        <w:t xml:space="preserve">Now, let's add the job for deploying a "stage" environment/release.   This job </w:t>
-      </w:r>
-      <w:r>
+        <w:t xml:space="preserve">Now, let's add the job for deploying a "stage" environment/release.   </w:t>
+      </w:r>
+      <w:r>
+        <w:rPr>
+          <w:b/>
+          <w:bCs/>
+        </w:rPr>
+        <w:t xml:space="preserve">This job </w:t>
+      </w:r>
+      <w:r>
+        <w:rPr>
+          <w:b/>
+          <w:bCs/>
+        </w:rPr>
         <w:t xml:space="preserve">can be inserted </w:t>
       </w:r>
       <w:r>
         <w:rPr>
+          <w:b/>
+          <w:bCs/>
           <w:color w:val="000000" w:themeColor="text1"/>
         </w:rPr>
         <w:t>between the "test-run" job and the "create-issue-on-failure" job.</w:t>
@@ -6888,7 +7377,7 @@
       <w:r>
         <w:t xml:space="preserve"> </w:t>
       </w:r>
-      <w:hyperlink r:id="rId37" w:history="1">
+      <w:hyperlink r:id="rId39" w:history="1">
         <w:r>
           <w:rPr>
             <w:rStyle w:val="Hyperlink"/>
@@ -7129,7 +7618,7 @@
                     <pic:cNvPicPr/>
                   </pic:nvPicPr>
                   <pic:blipFill>
-                    <a:blip r:embed="rId38"/>
+                    <a:blip r:embed="rId40"/>
                     <a:stretch>
                       <a:fillRect/>
                     </a:stretch>
@@ -7161,9 +7650,19 @@
         <w:t xml:space="preserve"> </w:t>
       </w:r>
       <w:r>
-        <w:t xml:space="preserve">Now, let's add the job for deploying a "prod" (production) environment/release from a pull-request being merged into "main".   This job can be inserted between the "deploy-stage" job and the "create-issue-on-failure" job.  The code for this job is already done for you and can be copied from the file </w:t>
-      </w:r>
-      <w:hyperlink r:id="rId39" w:history="1">
+        <w:t xml:space="preserve">Now, let's add the job for deploying a "prod" (production) environment/release from a pull-request being merged into "main".   This job can be inserted </w:t>
+      </w:r>
+      <w:r>
+        <w:rPr>
+          <w:b/>
+          <w:bCs/>
+        </w:rPr>
+        <w:t xml:space="preserve">between the "deploy-stage" job and the "create-issue-on-failure" job. </w:t>
+      </w:r>
+      <w:r>
+        <w:t xml:space="preserve"> The code for this job is already done for you and can be copied from the file </w:t>
+      </w:r>
+      <w:hyperlink r:id="rId41" w:history="1">
         <w:r>
           <w:rPr>
             <w:rStyle w:val="Hyperlink"/>
@@ -7378,15 +7877,7 @@
         <w:t xml:space="preserve">       - is </w:t>
       </w:r>
       <w:r>
-        <w:t>named as "</w:t>
-      </w:r>
-      <w:proofErr w:type="gramStart"/>
-      <w:r>
-        <w:t>Production</w:t>
-      </w:r>
-      <w:proofErr w:type="gramEnd"/>
-      <w:r>
-        <w:t>"</w:t>
+        <w:t>named as "Production"</w:t>
       </w:r>
     </w:p>
     <w:p>
@@ -7429,7 +7920,7 @@
                     <pic:cNvPicPr/>
                   </pic:nvPicPr>
                   <pic:blipFill>
-                    <a:blip r:embed="rId40"/>
+                    <a:blip r:embed="rId42"/>
                     <a:stretch>
                       <a:fillRect/>
                     </a:stretch>
@@ -7501,7 +7992,7 @@
                     <pic:cNvPicPr/>
                   </pic:nvPicPr>
                   <pic:blipFill>
-                    <a:blip r:embed="rId41"/>
+                    <a:blip r:embed="rId43"/>
                     <a:stretch>
                       <a:fillRect/>
                     </a:stretch>
@@ -7576,7 +8067,7 @@
                     <pic:cNvPicPr/>
                   </pic:nvPicPr>
                   <pic:blipFill>
-                    <a:blip r:embed="rId42"/>
+                    <a:blip r:embed="rId44"/>
                     <a:stretch>
                       <a:fillRect/>
                     </a:stretch>
@@ -7626,7 +8117,7 @@
                     <pic:cNvPicPr/>
                   </pic:nvPicPr>
                   <pic:blipFill>
-                    <a:blip r:embed="rId43"/>
+                    <a:blip r:embed="rId45"/>
                     <a:stretch>
                       <a:fillRect/>
                     </a:stretch>
@@ -7719,16 +8210,8 @@
         <w:rPr>
           <w:b/>
         </w:rPr>
-        <w:t xml:space="preserve"> – Exercising the entire </w:t>
-      </w:r>
-      <w:proofErr w:type="gramStart"/>
-      <w:r>
-        <w:rPr>
-          <w:b/>
-        </w:rPr>
-        <w:t>workflow</w:t>
-      </w:r>
-      <w:proofErr w:type="gramEnd"/>
+        <w:t xml:space="preserve"> – Exercising the entire workflow</w:t>
+      </w:r>
     </w:p>
     <w:p>
       <w:pPr>
@@ -7797,7 +8280,7 @@
                     <pic:cNvPicPr/>
                   </pic:nvPicPr>
                   <pic:blipFill>
-                    <a:blip r:embed="rId44"/>
+                    <a:blip r:embed="rId46"/>
                     <a:stretch>
                       <a:fillRect/>
                     </a:stretch>
@@ -8176,7 +8659,7 @@
                     <pic:cNvPicPr/>
                   </pic:nvPicPr>
                   <pic:blipFill>
-                    <a:blip r:embed="rId45"/>
+                    <a:blip r:embed="rId47"/>
                     <a:stretch>
                       <a:fillRect/>
                     </a:stretch>
@@ -8235,7 +8718,7 @@
                     <pic:cNvPicPr/>
                   </pic:nvPicPr>
                   <pic:blipFill>
-                    <a:blip r:embed="rId46"/>
+                    <a:blip r:embed="rId48"/>
                     <a:stretch>
                       <a:fillRect/>
                     </a:stretch>
@@ -8298,7 +8781,7 @@
                     <pic:cNvPicPr/>
                   </pic:nvPicPr>
                   <pic:blipFill>
-                    <a:blip r:embed="rId47"/>
+                    <a:blip r:embed="rId49"/>
                     <a:stretch>
                       <a:fillRect/>
                     </a:stretch>
@@ -8403,7 +8886,7 @@
                     <pic:cNvPicPr/>
                   </pic:nvPicPr>
                   <pic:blipFill>
-                    <a:blip r:embed="rId48"/>
+                    <a:blip r:embed="rId50"/>
                     <a:stretch>
                       <a:fillRect/>
                     </a:stretch>
@@ -8466,7 +8949,7 @@
                     <pic:cNvPicPr/>
                   </pic:nvPicPr>
                   <pic:blipFill>
-                    <a:blip r:embed="rId49"/>
+                    <a:blip r:embed="rId51"/>
                     <a:stretch>
                       <a:fillRect/>
                     </a:stretch>
@@ -8534,7 +9017,7 @@
                     <pic:cNvPicPr/>
                   </pic:nvPicPr>
                   <pic:blipFill>
-                    <a:blip r:embed="rId50"/>
+                    <a:blip r:embed="rId52"/>
                     <a:stretch>
                       <a:fillRect/>
                     </a:stretch>
@@ -8580,7 +9063,7 @@
                     <pic:cNvPicPr/>
                   </pic:nvPicPr>
                   <pic:blipFill>
-                    <a:blip r:embed="rId51"/>
+                    <a:blip r:embed="rId53"/>
                     <a:stretch>
                       <a:fillRect/>
                     </a:stretch>
@@ -8656,7 +9139,7 @@
                     <pic:cNvPicPr/>
                   </pic:nvPicPr>
                   <pic:blipFill>
-                    <a:blip r:embed="rId52"/>
+                    <a:blip r:embed="rId54"/>
                     <a:stretch>
                       <a:fillRect/>
                     </a:stretch>
@@ -8714,7 +9197,7 @@
                     <pic:cNvPicPr/>
                   </pic:nvPicPr>
                   <pic:blipFill>
-                    <a:blip r:embed="rId53"/>
+                    <a:blip r:embed="rId55"/>
                     <a:stretch>
                       <a:fillRect/>
                     </a:stretch>
@@ -8783,7 +9266,7 @@
                     <pic:cNvPicPr/>
                   </pic:nvPicPr>
                   <pic:blipFill>
-                    <a:blip r:embed="rId54"/>
+                    <a:blip r:embed="rId56"/>
                     <a:stretch>
                       <a:fillRect/>
                     </a:stretch>
@@ -8825,7 +9308,7 @@
                     <pic:cNvPicPr/>
                   </pic:nvPicPr>
                   <pic:blipFill>
-                    <a:blip r:embed="rId55"/>
+                    <a:blip r:embed="rId57"/>
                     <a:stretch>
                       <a:fillRect/>
                     </a:stretch>
@@ -8867,7 +9350,7 @@
                     <pic:cNvPicPr/>
                   </pic:nvPicPr>
                   <pic:blipFill>
-                    <a:blip r:embed="rId56"/>
+                    <a:blip r:embed="rId58"/>
                     <a:stretch>
                       <a:fillRect/>
                     </a:stretch>
@@ -8945,7 +9428,7 @@
                     <pic:cNvPicPr/>
                   </pic:nvPicPr>
                   <pic:blipFill>
-                    <a:blip r:embed="rId57"/>
+                    <a:blip r:embed="rId59"/>
                     <a:stretch>
                       <a:fillRect/>
                     </a:stretch>
@@ -9007,7 +9490,7 @@
                     <pic:cNvPicPr/>
                   </pic:nvPicPr>
                   <pic:blipFill>
-                    <a:blip r:embed="rId58"/>
+                    <a:blip r:embed="rId60"/>
                     <a:stretch>
                       <a:fillRect/>
                     </a:stretch>
@@ -9071,8 +9554,8 @@
       </w:pPr>
     </w:p>
     <w:sectPr>
-      <w:headerReference w:type="default" r:id="rId59"/>
-      <w:footerReference w:type="default" r:id="rId60"/>
+      <w:headerReference w:type="default" r:id="rId61"/>
+      <w:footerReference w:type="default" r:id="rId62"/>
       <w:pgSz w:w="12240" w:h="15840"/>
       <w:pgMar w:top="540" w:right="720" w:bottom="720" w:left="720" w:header="720" w:footer="720" w:gutter="0"/>
       <w:cols w:space="720"/>
@@ -9083,7 +9566,7 @@
 </file>
 
 <file path=word/endnotes.xml><?xml version="1.0" encoding="utf-8"?>
-<w:endnotes xmlns:wpc="http://schemas.microsoft.com/office/word/2010/wordprocessingCanvas" xmlns:cx="http://schemas.microsoft.com/office/drawing/2014/chartex" xmlns:cx1="http://schemas.microsoft.com/office/drawing/2015/9/8/chartex" xmlns:cx2="http://schemas.microsoft.com/office/drawing/2015/10/21/chartex" xmlns:cx3="http://schemas.microsoft.com/office/drawing/2016/5/9/chartex" xmlns:cx4="http://schemas.microsoft.com/office/drawing/2016/5/10/chartex" xmlns:cx5="http://schemas.microsoft.com/office/drawing/2016/5/11/chartex" xmlns:cx6="http://schemas.microsoft.com/office/drawing/2016/5/12/chartex" xmlns:cx7="http://schemas.microsoft.com/office/drawing/2016/5/13/chartex" xmlns:cx8="http://schemas.microsoft.com/office/drawing/2016/5/14/chartex" xmlns:mc="http://schemas.openxmlformats.org/markup-compatibility/2006" xmlns:aink="http://schemas.microsoft.com/office/drawing/2016/ink" xmlns:am3d="http://schemas.microsoft.com/office/drawing/2017/model3d" xmlns:o="urn:schemas-microsoft-com:office:office" xmlns:oel="http://schemas.microsoft.com/office/2019/extlst" xmlns:r="http://schemas.openxmlformats.org/officeDocument/2006/relationships" xmlns:m="http://schemas.openxmlformats.org/officeDocument/2006/math" xmlns:v="urn:schemas-microsoft-com:vml" xmlns:wp14="http://schemas.microsoft.com/office/word/2010/wordprocessingDrawing" xmlns:wp="http://schemas.openxmlformats.org/drawingml/2006/wordprocessingDrawing" xmlns:w10="urn:schemas-microsoft-com:office:word" xmlns:w="http://schemas.openxmlformats.org/wordprocessingml/2006/main" xmlns:w14="http://schemas.microsoft.com/office/word/2010/wordml" xmlns:w15="http://schemas.microsoft.com/office/word/2012/wordml" xmlns:w16cex="http://schemas.microsoft.com/office/word/2018/wordml/cex" xmlns:w16cid="http://schemas.microsoft.com/office/word/2016/wordml/cid" xmlns:w16="http://schemas.microsoft.com/office/word/2018/wordml" xmlns:w16du="http://schemas.microsoft.com/office/word/2023/wordml/word16du" xmlns:w16sdtdh="http://schemas.microsoft.com/office/word/2020/wordml/sdtdatahash" xmlns:w16se="http://schemas.microsoft.com/office/word/2015/wordml/symex" xmlns:wpg="http://schemas.microsoft.com/office/word/2010/wordprocessingGroup" xmlns:wpi="http://schemas.microsoft.com/office/word/2010/wordprocessingInk" xmlns:wne="http://schemas.microsoft.com/office/word/2006/wordml" xmlns:wps="http://schemas.microsoft.com/office/word/2010/wordprocessingShape" mc:Ignorable="w14 w15 w16se w16cid w16 w16cex w16sdtdh wp14">
+<w:endnotes xmlns:wpc="http://schemas.microsoft.com/office/word/2010/wordprocessingCanvas" xmlns:cx="http://schemas.microsoft.com/office/drawing/2014/chartex" xmlns:cx1="http://schemas.microsoft.com/office/drawing/2015/9/8/chartex" xmlns:cx2="http://schemas.microsoft.com/office/drawing/2015/10/21/chartex" xmlns:cx3="http://schemas.microsoft.com/office/drawing/2016/5/9/chartex" xmlns:cx4="http://schemas.microsoft.com/office/drawing/2016/5/10/chartex" xmlns:cx5="http://schemas.microsoft.com/office/drawing/2016/5/11/chartex" xmlns:cx6="http://schemas.microsoft.com/office/drawing/2016/5/12/chartex" xmlns:cx7="http://schemas.microsoft.com/office/drawing/2016/5/13/chartex" xmlns:cx8="http://schemas.microsoft.com/office/drawing/2016/5/14/chartex" xmlns:mc="http://schemas.openxmlformats.org/markup-compatibility/2006" xmlns:aink="http://schemas.microsoft.com/office/drawing/2016/ink" xmlns:am3d="http://schemas.microsoft.com/office/drawing/2017/model3d" xmlns:o="urn:schemas-microsoft-com:office:office" xmlns:oel="http://schemas.microsoft.com/office/2019/extlst" xmlns:r="http://schemas.openxmlformats.org/officeDocument/2006/relationships" xmlns:m="http://schemas.openxmlformats.org/officeDocument/2006/math" xmlns:v="urn:schemas-microsoft-com:vml" xmlns:wp14="http://schemas.microsoft.com/office/word/2010/wordprocessingDrawing" xmlns:wp="http://schemas.openxmlformats.org/drawingml/2006/wordprocessingDrawing" xmlns:w10="urn:schemas-microsoft-com:office:word" xmlns:w="http://schemas.openxmlformats.org/wordprocessingml/2006/main" xmlns:w14="http://schemas.microsoft.com/office/word/2010/wordml" xmlns:w15="http://schemas.microsoft.com/office/word/2012/wordml" xmlns:w16cex="http://schemas.microsoft.com/office/word/2018/wordml/cex" xmlns:w16cid="http://schemas.microsoft.com/office/word/2016/wordml/cid" xmlns:w16="http://schemas.microsoft.com/office/word/2018/wordml" xmlns:w16sdtdh="http://schemas.microsoft.com/office/word/2020/wordml/sdtdatahash" xmlns:w16se="http://schemas.microsoft.com/office/word/2015/wordml/symex" xmlns:wpg="http://schemas.microsoft.com/office/word/2010/wordprocessingGroup" xmlns:wpi="http://schemas.microsoft.com/office/word/2010/wordprocessingInk" xmlns:wne="http://schemas.microsoft.com/office/word/2006/wordml" xmlns:wps="http://schemas.microsoft.com/office/word/2010/wordprocessingShape" mc:Ignorable="w14 w15 w16se w16cid w16 w16cex w16sdtdh wp14">
   <w:endnote w:type="separator" w:id="-1">
     <w:p>
       <w:pPr>
@@ -9108,7 +9591,7 @@
 </file>
 
 <file path=word/footer1.xml><?xml version="1.0" encoding="utf-8"?>
-<w:ftr xmlns:wpc="http://schemas.microsoft.com/office/word/2010/wordprocessingCanvas" xmlns:cx="http://schemas.microsoft.com/office/drawing/2014/chartex" xmlns:cx1="http://schemas.microsoft.com/office/drawing/2015/9/8/chartex" xmlns:cx2="http://schemas.microsoft.com/office/drawing/2015/10/21/chartex" xmlns:cx3="http://schemas.microsoft.com/office/drawing/2016/5/9/chartex" xmlns:cx4="http://schemas.microsoft.com/office/drawing/2016/5/10/chartex" xmlns:cx5="http://schemas.microsoft.com/office/drawing/2016/5/11/chartex" xmlns:cx6="http://schemas.microsoft.com/office/drawing/2016/5/12/chartex" xmlns:cx7="http://schemas.microsoft.com/office/drawing/2016/5/13/chartex" xmlns:cx8="http://schemas.microsoft.com/office/drawing/2016/5/14/chartex" xmlns:mc="http://schemas.openxmlformats.org/markup-compatibility/2006" xmlns:aink="http://schemas.microsoft.com/office/drawing/2016/ink" xmlns:am3d="http://schemas.microsoft.com/office/drawing/2017/model3d" xmlns:o="urn:schemas-microsoft-com:office:office" xmlns:oel="http://schemas.microsoft.com/office/2019/extlst" xmlns:r="http://schemas.openxmlformats.org/officeDocument/2006/relationships" xmlns:m="http://schemas.openxmlformats.org/officeDocument/2006/math" xmlns:v="urn:schemas-microsoft-com:vml" xmlns:wp14="http://schemas.microsoft.com/office/word/2010/wordprocessingDrawing" xmlns:wp="http://schemas.openxmlformats.org/drawingml/2006/wordprocessingDrawing" xmlns:w10="urn:schemas-microsoft-com:office:word" xmlns:w="http://schemas.openxmlformats.org/wordprocessingml/2006/main" xmlns:w14="http://schemas.microsoft.com/office/word/2010/wordml" xmlns:w15="http://schemas.microsoft.com/office/word/2012/wordml" xmlns:w16cex="http://schemas.microsoft.com/office/word/2018/wordml/cex" xmlns:w16cid="http://schemas.microsoft.com/office/word/2016/wordml/cid" xmlns:w16="http://schemas.microsoft.com/office/word/2018/wordml" xmlns:w16du="http://schemas.microsoft.com/office/word/2023/wordml/word16du" xmlns:w16sdtdh="http://schemas.microsoft.com/office/word/2020/wordml/sdtdatahash" xmlns:w16se="http://schemas.microsoft.com/office/word/2015/wordml/symex" xmlns:wpg="http://schemas.microsoft.com/office/word/2010/wordprocessingGroup" xmlns:wpi="http://schemas.microsoft.com/office/word/2010/wordprocessingInk" xmlns:wne="http://schemas.microsoft.com/office/word/2006/wordml" xmlns:wps="http://schemas.microsoft.com/office/word/2010/wordprocessingShape" mc:Ignorable="w14 w15 w16se w16cid w16 w16cex w16sdtdh wp14">
+<w:ftr xmlns:wpc="http://schemas.microsoft.com/office/word/2010/wordprocessingCanvas" xmlns:cx="http://schemas.microsoft.com/office/drawing/2014/chartex" xmlns:cx1="http://schemas.microsoft.com/office/drawing/2015/9/8/chartex" xmlns:cx2="http://schemas.microsoft.com/office/drawing/2015/10/21/chartex" xmlns:cx3="http://schemas.microsoft.com/office/drawing/2016/5/9/chartex" xmlns:cx4="http://schemas.microsoft.com/office/drawing/2016/5/10/chartex" xmlns:cx5="http://schemas.microsoft.com/office/drawing/2016/5/11/chartex" xmlns:cx6="http://schemas.microsoft.com/office/drawing/2016/5/12/chartex" xmlns:cx7="http://schemas.microsoft.com/office/drawing/2016/5/13/chartex" xmlns:cx8="http://schemas.microsoft.com/office/drawing/2016/5/14/chartex" xmlns:mc="http://schemas.openxmlformats.org/markup-compatibility/2006" xmlns:aink="http://schemas.microsoft.com/office/drawing/2016/ink" xmlns:am3d="http://schemas.microsoft.com/office/drawing/2017/model3d" xmlns:o="urn:schemas-microsoft-com:office:office" xmlns:oel="http://schemas.microsoft.com/office/2019/extlst" xmlns:r="http://schemas.openxmlformats.org/officeDocument/2006/relationships" xmlns:m="http://schemas.openxmlformats.org/officeDocument/2006/math" xmlns:v="urn:schemas-microsoft-com:vml" xmlns:wp14="http://schemas.microsoft.com/office/word/2010/wordprocessingDrawing" xmlns:wp="http://schemas.openxmlformats.org/drawingml/2006/wordprocessingDrawing" xmlns:w10="urn:schemas-microsoft-com:office:word" xmlns:w="http://schemas.openxmlformats.org/wordprocessingml/2006/main" xmlns:w14="http://schemas.microsoft.com/office/word/2010/wordml" xmlns:w15="http://schemas.microsoft.com/office/word/2012/wordml" xmlns:w16cex="http://schemas.microsoft.com/office/word/2018/wordml/cex" xmlns:w16cid="http://schemas.microsoft.com/office/word/2016/wordml/cid" xmlns:w16="http://schemas.microsoft.com/office/word/2018/wordml" xmlns:w16sdtdh="http://schemas.microsoft.com/office/word/2020/wordml/sdtdatahash" xmlns:w16se="http://schemas.microsoft.com/office/word/2015/wordml/symex" xmlns:wpg="http://schemas.microsoft.com/office/word/2010/wordprocessingGroup" xmlns:wpi="http://schemas.microsoft.com/office/word/2010/wordprocessingInk" xmlns:wne="http://schemas.microsoft.com/office/word/2006/wordml" xmlns:wps="http://schemas.microsoft.com/office/word/2010/wordprocessingShape" mc:Ignorable="w14 w15 w16se w16cid w16 w16cex w16sdtdh wp14">
   <w:p>
     <w:pPr>
       <w:pStyle w:val="Footer"/>
@@ -9300,7 +9783,7 @@
             </wp:anchor>
           </w:drawing>
         </mc:Choice>
-        <mc:Fallback>
+        <mc:Fallback xmlns:w16du="http://schemas.microsoft.com/office/word/2023/wordml/word16du">
           <w:pict>
             <v:group w14:anchorId="322404E1" id="Group 155" o:spid="_x0000_s1027" style="position:absolute;left:0;text-align:left;margin-left:0;margin-top:0;width:468pt;height:21.6pt;z-index:251661312;mso-position-horizontal:left;mso-position-horizontal-relative:page;mso-position-vertical:center;mso-position-vertical-relative:bottom-margin-area" coordsize="59436,2743" o:gfxdata="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">
               <v:rect id="Rectangle 156" o:spid="_x0000_s1028" style="position:absolute;width:59436;height:2743;visibility:visible;mso-wrap-style:square;v-text-anchor:middle" o:gfxdata="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" fillcolor="white [3212]" stroked="f" strokeweight="1pt">
@@ -9375,7 +9858,7 @@
 </file>
 
 <file path=word/footnotes.xml><?xml version="1.0" encoding="utf-8"?>
-<w:footnotes xmlns:wpc="http://schemas.microsoft.com/office/word/2010/wordprocessingCanvas" xmlns:cx="http://schemas.microsoft.com/office/drawing/2014/chartex" xmlns:cx1="http://schemas.microsoft.com/office/drawing/2015/9/8/chartex" xmlns:cx2="http://schemas.microsoft.com/office/drawing/2015/10/21/chartex" xmlns:cx3="http://schemas.microsoft.com/office/drawing/2016/5/9/chartex" xmlns:cx4="http://schemas.microsoft.com/office/drawing/2016/5/10/chartex" xmlns:cx5="http://schemas.microsoft.com/office/drawing/2016/5/11/chartex" xmlns:cx6="http://schemas.microsoft.com/office/drawing/2016/5/12/chartex" xmlns:cx7="http://schemas.microsoft.com/office/drawing/2016/5/13/chartex" xmlns:cx8="http://schemas.microsoft.com/office/drawing/2016/5/14/chartex" xmlns:mc="http://schemas.openxmlformats.org/markup-compatibility/2006" xmlns:aink="http://schemas.microsoft.com/office/drawing/2016/ink" xmlns:am3d="http://schemas.microsoft.com/office/drawing/2017/model3d" xmlns:o="urn:schemas-microsoft-com:office:office" xmlns:oel="http://schemas.microsoft.com/office/2019/extlst" xmlns:r="http://schemas.openxmlformats.org/officeDocument/2006/relationships" xmlns:m="http://schemas.openxmlformats.org/officeDocument/2006/math" xmlns:v="urn:schemas-microsoft-com:vml" xmlns:wp14="http://schemas.microsoft.com/office/word/2010/wordprocessingDrawing" xmlns:wp="http://schemas.openxmlformats.org/drawingml/2006/wordprocessingDrawing" xmlns:w10="urn:schemas-microsoft-com:office:word" xmlns:w="http://schemas.openxmlformats.org/wordprocessingml/2006/main" xmlns:w14="http://schemas.microsoft.com/office/word/2010/wordml" xmlns:w15="http://schemas.microsoft.com/office/word/2012/wordml" xmlns:w16cex="http://schemas.microsoft.com/office/word/2018/wordml/cex" xmlns:w16cid="http://schemas.microsoft.com/office/word/2016/wordml/cid" xmlns:w16="http://schemas.microsoft.com/office/word/2018/wordml" xmlns:w16du="http://schemas.microsoft.com/office/word/2023/wordml/word16du" xmlns:w16sdtdh="http://schemas.microsoft.com/office/word/2020/wordml/sdtdatahash" xmlns:w16se="http://schemas.microsoft.com/office/word/2015/wordml/symex" xmlns:wpg="http://schemas.microsoft.com/office/word/2010/wordprocessingGroup" xmlns:wpi="http://schemas.microsoft.com/office/word/2010/wordprocessingInk" xmlns:wne="http://schemas.microsoft.com/office/word/2006/wordml" xmlns:wps="http://schemas.microsoft.com/office/word/2010/wordprocessingShape" mc:Ignorable="w14 w15 w16se w16cid w16 w16cex w16sdtdh wp14">
+<w:footnotes xmlns:wpc="http://schemas.microsoft.com/office/word/2010/wordprocessingCanvas" xmlns:cx="http://schemas.microsoft.com/office/drawing/2014/chartex" xmlns:cx1="http://schemas.microsoft.com/office/drawing/2015/9/8/chartex" xmlns:cx2="http://schemas.microsoft.com/office/drawing/2015/10/21/chartex" xmlns:cx3="http://schemas.microsoft.com/office/drawing/2016/5/9/chartex" xmlns:cx4="http://schemas.microsoft.com/office/drawing/2016/5/10/chartex" xmlns:cx5="http://schemas.microsoft.com/office/drawing/2016/5/11/chartex" xmlns:cx6="http://schemas.microsoft.com/office/drawing/2016/5/12/chartex" xmlns:cx7="http://schemas.microsoft.com/office/drawing/2016/5/13/chartex" xmlns:cx8="http://schemas.microsoft.com/office/drawing/2016/5/14/chartex" xmlns:mc="http://schemas.openxmlformats.org/markup-compatibility/2006" xmlns:aink="http://schemas.microsoft.com/office/drawing/2016/ink" xmlns:am3d="http://schemas.microsoft.com/office/drawing/2017/model3d" xmlns:o="urn:schemas-microsoft-com:office:office" xmlns:oel="http://schemas.microsoft.com/office/2019/extlst" xmlns:r="http://schemas.openxmlformats.org/officeDocument/2006/relationships" xmlns:m="http://schemas.openxmlformats.org/officeDocument/2006/math" xmlns:v="urn:schemas-microsoft-com:vml" xmlns:wp14="http://schemas.microsoft.com/office/word/2010/wordprocessingDrawing" xmlns:wp="http://schemas.openxmlformats.org/drawingml/2006/wordprocessingDrawing" xmlns:w10="urn:schemas-microsoft-com:office:word" xmlns:w="http://schemas.openxmlformats.org/wordprocessingml/2006/main" xmlns:w14="http://schemas.microsoft.com/office/word/2010/wordml" xmlns:w15="http://schemas.microsoft.com/office/word/2012/wordml" xmlns:w16cex="http://schemas.microsoft.com/office/word/2018/wordml/cex" xmlns:w16cid="http://schemas.microsoft.com/office/word/2016/wordml/cid" xmlns:w16="http://schemas.microsoft.com/office/word/2018/wordml" xmlns:w16sdtdh="http://schemas.microsoft.com/office/word/2020/wordml/sdtdatahash" xmlns:w16se="http://schemas.microsoft.com/office/word/2015/wordml/symex" xmlns:wpg="http://schemas.microsoft.com/office/word/2010/wordprocessingGroup" xmlns:wpi="http://schemas.microsoft.com/office/word/2010/wordprocessingInk" xmlns:wne="http://schemas.microsoft.com/office/word/2006/wordml" xmlns:wps="http://schemas.microsoft.com/office/word/2010/wordprocessingShape" mc:Ignorable="w14 w15 w16se w16cid w16 w16cex w16sdtdh wp14">
   <w:footnote w:type="separator" w:id="-1">
     <w:p>
       <w:pPr>
@@ -9400,7 +9883,7 @@
 </file>
 
 <file path=word/header1.xml><?xml version="1.0" encoding="utf-8"?>
-<w:hdr xmlns:wpc="http://schemas.microsoft.com/office/word/2010/wordprocessingCanvas" xmlns:cx="http://schemas.microsoft.com/office/drawing/2014/chartex" xmlns:cx1="http://schemas.microsoft.com/office/drawing/2015/9/8/chartex" xmlns:cx2="http://schemas.microsoft.com/office/drawing/2015/10/21/chartex" xmlns:cx3="http://schemas.microsoft.com/office/drawing/2016/5/9/chartex" xmlns:cx4="http://schemas.microsoft.com/office/drawing/2016/5/10/chartex" xmlns:cx5="http://schemas.microsoft.com/office/drawing/2016/5/11/chartex" xmlns:cx6="http://schemas.microsoft.com/office/drawing/2016/5/12/chartex" xmlns:cx7="http://schemas.microsoft.com/office/drawing/2016/5/13/chartex" xmlns:cx8="http://schemas.microsoft.com/office/drawing/2016/5/14/chartex" xmlns:mc="http://schemas.openxmlformats.org/markup-compatibility/2006" xmlns:aink="http://schemas.microsoft.com/office/drawing/2016/ink" xmlns:am3d="http://schemas.microsoft.com/office/drawing/2017/model3d" xmlns:o="urn:schemas-microsoft-com:office:office" xmlns:oel="http://schemas.microsoft.com/office/2019/extlst" xmlns:r="http://schemas.openxmlformats.org/officeDocument/2006/relationships" xmlns:m="http://schemas.openxmlformats.org/officeDocument/2006/math" xmlns:v="urn:schemas-microsoft-com:vml" xmlns:wp14="http://schemas.microsoft.com/office/word/2010/wordprocessingDrawing" xmlns:wp="http://schemas.openxmlformats.org/drawingml/2006/wordprocessingDrawing" xmlns:w10="urn:schemas-microsoft-com:office:word" xmlns:w="http://schemas.openxmlformats.org/wordprocessingml/2006/main" xmlns:w14="http://schemas.microsoft.com/office/word/2010/wordml" xmlns:w15="http://schemas.microsoft.com/office/word/2012/wordml" xmlns:w16cex="http://schemas.microsoft.com/office/word/2018/wordml/cex" xmlns:w16cid="http://schemas.microsoft.com/office/word/2016/wordml/cid" xmlns:w16="http://schemas.microsoft.com/office/word/2018/wordml" xmlns:w16du="http://schemas.microsoft.com/office/word/2023/wordml/word16du" xmlns:w16sdtdh="http://schemas.microsoft.com/office/word/2020/wordml/sdtdatahash" xmlns:w16se="http://schemas.microsoft.com/office/word/2015/wordml/symex" xmlns:wpg="http://schemas.microsoft.com/office/word/2010/wordprocessingGroup" xmlns:wpi="http://schemas.microsoft.com/office/word/2010/wordprocessingInk" xmlns:wne="http://schemas.microsoft.com/office/word/2006/wordml" xmlns:wps="http://schemas.microsoft.com/office/word/2010/wordprocessingShape" mc:Ignorable="w14 w15 w16se w16cid w16 w16cex w16sdtdh wp14">
+<w:hdr xmlns:wpc="http://schemas.microsoft.com/office/word/2010/wordprocessingCanvas" xmlns:cx="http://schemas.microsoft.com/office/drawing/2014/chartex" xmlns:cx1="http://schemas.microsoft.com/office/drawing/2015/9/8/chartex" xmlns:cx2="http://schemas.microsoft.com/office/drawing/2015/10/21/chartex" xmlns:cx3="http://schemas.microsoft.com/office/drawing/2016/5/9/chartex" xmlns:cx4="http://schemas.microsoft.com/office/drawing/2016/5/10/chartex" xmlns:cx5="http://schemas.microsoft.com/office/drawing/2016/5/11/chartex" xmlns:cx6="http://schemas.microsoft.com/office/drawing/2016/5/12/chartex" xmlns:cx7="http://schemas.microsoft.com/office/drawing/2016/5/13/chartex" xmlns:cx8="http://schemas.microsoft.com/office/drawing/2016/5/14/chartex" xmlns:mc="http://schemas.openxmlformats.org/markup-compatibility/2006" xmlns:aink="http://schemas.microsoft.com/office/drawing/2016/ink" xmlns:am3d="http://schemas.microsoft.com/office/drawing/2017/model3d" xmlns:o="urn:schemas-microsoft-com:office:office" xmlns:oel="http://schemas.microsoft.com/office/2019/extlst" xmlns:r="http://schemas.openxmlformats.org/officeDocument/2006/relationships" xmlns:m="http://schemas.openxmlformats.org/officeDocument/2006/math" xmlns:v="urn:schemas-microsoft-com:vml" xmlns:wp14="http://schemas.microsoft.com/office/word/2010/wordprocessingDrawing" xmlns:wp="http://schemas.openxmlformats.org/drawingml/2006/wordprocessingDrawing" xmlns:w10="urn:schemas-microsoft-com:office:word" xmlns:w="http://schemas.openxmlformats.org/wordprocessingml/2006/main" xmlns:w14="http://schemas.microsoft.com/office/word/2010/wordml" xmlns:w15="http://schemas.microsoft.com/office/word/2012/wordml" xmlns:w16cex="http://schemas.microsoft.com/office/word/2018/wordml/cex" xmlns:w16cid="http://schemas.microsoft.com/office/word/2016/wordml/cid" xmlns:w16="http://schemas.microsoft.com/office/word/2018/wordml" xmlns:w16sdtdh="http://schemas.microsoft.com/office/word/2020/wordml/sdtdatahash" xmlns:w16se="http://schemas.microsoft.com/office/word/2015/wordml/symex" xmlns:wpg="http://schemas.microsoft.com/office/word/2010/wordprocessingGroup" xmlns:wpi="http://schemas.microsoft.com/office/word/2010/wordprocessingInk" xmlns:wne="http://schemas.microsoft.com/office/word/2006/wordml" xmlns:wps="http://schemas.microsoft.com/office/word/2010/wordprocessingShape" mc:Ignorable="w14 w15 w16se w16cid w16 w16cex w16sdtdh wp14">
   <w:sdt>
     <w:sdtPr>
       <w:id w:val="1544558679"/>
@@ -9542,7 +10025,7 @@
                 </wp:anchor>
               </w:drawing>
             </mc:Choice>
-            <mc:Fallback>
+            <mc:Fallback xmlns:w16du="http://schemas.microsoft.com/office/word/2023/wordml/word16du">
               <w:pict>
                 <v:rect w14:anchorId="389D40CB" id="Rectangle 104" o:spid="_x0000_s1026" style="position:absolute;margin-left:0;margin-top:0;width:40.2pt;height:171.9pt;z-index:251659264;visibility:visible;mso-wrap-style:square;mso-width-percent:0;mso-height-percent:0;mso-wrap-distance-left:9pt;mso-wrap-distance-top:0;mso-wrap-distance-right:9pt;mso-wrap-distance-bottom:0;mso-position-horizontal:center;mso-position-horizontal-relative:right-margin-area;mso-position-vertical:bottom;mso-position-vertical-relative:margin;mso-width-percent:0;mso-height-percent:0;mso-width-relative:page;mso-height-relative:page;v-text-anchor:middle" o:gfxdata="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" o:allowincell="f" filled="f" stroked="f">
                   <v:textbox style="layout-flow:vertical;mso-layout-flow-alt:bottom-to-top;mso-fit-shape-to-text:t">
@@ -9611,7 +10094,7 @@
 </file>
 
 <file path=word/numbering.xml><?xml version="1.0" encoding="utf-8"?>
-<w:numbering xmlns:wpc="http://schemas.microsoft.com/office/word/2010/wordprocessingCanvas" xmlns:cx="http://schemas.microsoft.com/office/drawing/2014/chartex" xmlns:cx1="http://schemas.microsoft.com/office/drawing/2015/9/8/chartex" xmlns:cx2="http://schemas.microsoft.com/office/drawing/2015/10/21/chartex" xmlns:cx3="http://schemas.microsoft.com/office/drawing/2016/5/9/chartex" xmlns:cx4="http://schemas.microsoft.com/office/drawing/2016/5/10/chartex" xmlns:cx5="http://schemas.microsoft.com/office/drawing/2016/5/11/chartex" xmlns:cx6="http://schemas.microsoft.com/office/drawing/2016/5/12/chartex" xmlns:cx7="http://schemas.microsoft.com/office/drawing/2016/5/13/chartex" xmlns:cx8="http://schemas.microsoft.com/office/drawing/2016/5/14/chartex" xmlns:mc="http://schemas.openxmlformats.org/markup-compatibility/2006" xmlns:aink="http://schemas.microsoft.com/office/drawing/2016/ink" xmlns:am3d="http://schemas.microsoft.com/office/drawing/2017/model3d" xmlns:o="urn:schemas-microsoft-com:office:office" xmlns:oel="http://schemas.microsoft.com/office/2019/extlst" xmlns:r="http://schemas.openxmlformats.org/officeDocument/2006/relationships" xmlns:m="http://schemas.openxmlformats.org/officeDocument/2006/math" xmlns:v="urn:schemas-microsoft-com:vml" xmlns:wp14="http://schemas.microsoft.com/office/word/2010/wordprocessingDrawing" xmlns:wp="http://schemas.openxmlformats.org/drawingml/2006/wordprocessingDrawing" xmlns:w10="urn:schemas-microsoft-com:office:word" xmlns:w="http://schemas.openxmlformats.org/wordprocessingml/2006/main" xmlns:w14="http://schemas.microsoft.com/office/word/2010/wordml" xmlns:w15="http://schemas.microsoft.com/office/word/2012/wordml" xmlns:w16cex="http://schemas.microsoft.com/office/word/2018/wordml/cex" xmlns:w16cid="http://schemas.microsoft.com/office/word/2016/wordml/cid" xmlns:w16="http://schemas.microsoft.com/office/word/2018/wordml" xmlns:w16du="http://schemas.microsoft.com/office/word/2023/wordml/word16du" xmlns:w16sdtdh="http://schemas.microsoft.com/office/word/2020/wordml/sdtdatahash" xmlns:w16se="http://schemas.microsoft.com/office/word/2015/wordml/symex" xmlns:wpg="http://schemas.microsoft.com/office/word/2010/wordprocessingGroup" xmlns:wpi="http://schemas.microsoft.com/office/word/2010/wordprocessingInk" xmlns:wne="http://schemas.microsoft.com/office/word/2006/wordml" xmlns:wps="http://schemas.microsoft.com/office/word/2010/wordprocessingShape" mc:Ignorable="w14 w15 w16se w16cid w16 w16cex w16sdtdh wp14">
+<w:numbering xmlns:wpc="http://schemas.microsoft.com/office/word/2010/wordprocessingCanvas" xmlns:cx="http://schemas.microsoft.com/office/drawing/2014/chartex" xmlns:cx1="http://schemas.microsoft.com/office/drawing/2015/9/8/chartex" xmlns:cx2="http://schemas.microsoft.com/office/drawing/2015/10/21/chartex" xmlns:cx3="http://schemas.microsoft.com/office/drawing/2016/5/9/chartex" xmlns:cx4="http://schemas.microsoft.com/office/drawing/2016/5/10/chartex" xmlns:cx5="http://schemas.microsoft.com/office/drawing/2016/5/11/chartex" xmlns:cx6="http://schemas.microsoft.com/office/drawing/2016/5/12/chartex" xmlns:cx7="http://schemas.microsoft.com/office/drawing/2016/5/13/chartex" xmlns:cx8="http://schemas.microsoft.com/office/drawing/2016/5/14/chartex" xmlns:mc="http://schemas.openxmlformats.org/markup-compatibility/2006" xmlns:aink="http://schemas.microsoft.com/office/drawing/2016/ink" xmlns:am3d="http://schemas.microsoft.com/office/drawing/2017/model3d" xmlns:o="urn:schemas-microsoft-com:office:office" xmlns:oel="http://schemas.microsoft.com/office/2019/extlst" xmlns:r="http://schemas.openxmlformats.org/officeDocument/2006/relationships" xmlns:m="http://schemas.openxmlformats.org/officeDocument/2006/math" xmlns:v="urn:schemas-microsoft-com:vml" xmlns:wp14="http://schemas.microsoft.com/office/word/2010/wordprocessingDrawing" xmlns:wp="http://schemas.openxmlformats.org/drawingml/2006/wordprocessingDrawing" xmlns:w10="urn:schemas-microsoft-com:office:word" xmlns:w="http://schemas.openxmlformats.org/wordprocessingml/2006/main" xmlns:w14="http://schemas.microsoft.com/office/word/2010/wordml" xmlns:w15="http://schemas.microsoft.com/office/word/2012/wordml" xmlns:w16cex="http://schemas.microsoft.com/office/word/2018/wordml/cex" xmlns:w16cid="http://schemas.microsoft.com/office/word/2016/wordml/cid" xmlns:w16="http://schemas.microsoft.com/office/word/2018/wordml" xmlns:w16sdtdh="http://schemas.microsoft.com/office/word/2020/wordml/sdtdatahash" xmlns:w16se="http://schemas.microsoft.com/office/word/2015/wordml/symex" xmlns:wpg="http://schemas.microsoft.com/office/word/2010/wordprocessingGroup" xmlns:wpi="http://schemas.microsoft.com/office/word/2010/wordprocessingInk" xmlns:wne="http://schemas.microsoft.com/office/word/2006/wordml" xmlns:wps="http://schemas.microsoft.com/office/word/2010/wordprocessingShape" mc:Ignorable="w14 w15 w16se w16cid w16 w16cex w16sdtdh wp14">
   <w:numPicBullet w:numPicBulletId="0">
     <w:pict>
       <v:shapetype id="_x0000_t75" coordsize="21600,21600" o:spt="75" o:preferrelative="t" path="m@4@5l@4@11@9@11@9@5xe" filled="f" stroked="f">
@@ -9633,7 +10116,7 @@
         <v:path o:extrusionok="f" gradientshapeok="t" o:connecttype="rect"/>
         <o:lock v:ext="edit" aspectratio="t"/>
       </v:shapetype>
-      <v:shape id="_x0000_i1152" type="#_x0000_t75" style="width:1pt;height:1pt;visibility:visible" o:bullet="t">
+      <v:shape id="_x0000_i1065" type="#_x0000_t75" style="width:1pt;height:1pt;visibility:visible" o:bullet="t">
         <v:imagedata r:id="rId1" o:title=""/>
       </v:shape>
     </w:pict>
@@ -14270,6 +14753,11 @@
     <w:basedOn w:val="DefaultParagraphFont"/>
     <w:rsid w:val="00C543AA"/>
   </w:style>
+  <w:style w:type="character" w:customStyle="1" w:styleId="outlook-search-highlight">
+    <w:name w:val="outlook-search-highlight"/>
+    <w:basedOn w:val="DefaultParagraphFont"/>
+    <w:rsid w:val="0089566A"/>
+  </w:style>
 </w:styles>
 </file>
 

</xml_diff>